<commit_message>
odd part 3 added
</commit_message>
<xml_diff>
--- a/ODD/ODD Base.docx
+++ b/ODD/ODD Base.docx
@@ -1,6 +1,6 @@
 
 <file path=word/document.xml><?xml version="1.0" encoding="utf-8"?>
-<w:document xmlns:wpc="http://schemas.microsoft.com/office/word/2010/wordprocessingCanvas" xmlns:cx="http://schemas.microsoft.com/office/drawing/2014/chartex" xmlns:mc="http://schemas.openxmlformats.org/markup-compatibility/2006" xmlns:o="urn:schemas-microsoft-com:office:office" xmlns:r="http://schemas.openxmlformats.org/officeDocument/2006/relationships" xmlns:m="http://schemas.openxmlformats.org/officeDocument/2006/math" xmlns:v="urn:schemas-microsoft-com:vml" xmlns:wp14="http://schemas.microsoft.com/office/word/2010/wordprocessingDrawing" xmlns:wp="http://schemas.openxmlformats.org/drawingml/2006/wordprocessingDrawing" xmlns:w10="urn:schemas-microsoft-com:office:word" xmlns:w="http://schemas.openxmlformats.org/wordprocessingml/2006/main" xmlns:w14="http://schemas.microsoft.com/office/word/2010/wordml" xmlns:w15="http://schemas.microsoft.com/office/word/2012/wordml" xmlns:w16se="http://schemas.microsoft.com/office/word/2015/wordml/symex" xmlns:wpg="http://schemas.microsoft.com/office/word/2010/wordprocessingGroup" xmlns:wpi="http://schemas.microsoft.com/office/word/2010/wordprocessingInk" xmlns:wne="http://schemas.microsoft.com/office/word/2006/wordml" xmlns:wps="http://schemas.microsoft.com/office/word/2010/wordprocessingShape" mc:Ignorable="w14 w15 w16se wp14">
+<w:document xmlns:wpc="http://schemas.microsoft.com/office/word/2010/wordprocessingCanvas" xmlns:cx="http://schemas.microsoft.com/office/drawing/2014/chartex" xmlns:cx1="http://schemas.microsoft.com/office/drawing/2015/9/8/chartex" xmlns:cx2="http://schemas.microsoft.com/office/drawing/2015/10/21/chartex" xmlns:cx3="http://schemas.microsoft.com/office/drawing/2016/5/9/chartex" xmlns:cx4="http://schemas.microsoft.com/office/drawing/2016/5/10/chartex" xmlns:cx5="http://schemas.microsoft.com/office/drawing/2016/5/11/chartex" xmlns:cx6="http://schemas.microsoft.com/office/drawing/2016/5/12/chartex" xmlns:cx7="http://schemas.microsoft.com/office/drawing/2016/5/13/chartex" xmlns:cx8="http://schemas.microsoft.com/office/drawing/2016/5/14/chartex" xmlns:mc="http://schemas.openxmlformats.org/markup-compatibility/2006" xmlns:aink="http://schemas.microsoft.com/office/drawing/2016/ink" xmlns:am3d="http://schemas.microsoft.com/office/drawing/2017/model3d" xmlns:o="urn:schemas-microsoft-com:office:office" xmlns:r="http://schemas.openxmlformats.org/officeDocument/2006/relationships" xmlns:m="http://schemas.openxmlformats.org/officeDocument/2006/math" xmlns:v="urn:schemas-microsoft-com:vml" xmlns:wp14="http://schemas.microsoft.com/office/word/2010/wordprocessingDrawing" xmlns:wp="http://schemas.openxmlformats.org/drawingml/2006/wordprocessingDrawing" xmlns:w10="urn:schemas-microsoft-com:office:word" xmlns:w="http://schemas.openxmlformats.org/wordprocessingml/2006/main" xmlns:w14="http://schemas.microsoft.com/office/word/2010/wordml" xmlns:w15="http://schemas.microsoft.com/office/word/2012/wordml" xmlns:w16cid="http://schemas.microsoft.com/office/word/2016/wordml/cid" xmlns:w16se="http://schemas.microsoft.com/office/word/2015/wordml/symex" xmlns:wpg="http://schemas.microsoft.com/office/word/2010/wordprocessingGroup" xmlns:wpi="http://schemas.microsoft.com/office/word/2010/wordprocessingInk" xmlns:wne="http://schemas.microsoft.com/office/word/2006/wordml" xmlns:wps="http://schemas.microsoft.com/office/word/2010/wordprocessingShape" mc:Ignorable="w14 w15 w16se w16cid wp14">
   <w:body>
     <w:p>
       <w:pPr>
@@ -95,16 +95,7 @@
           <w:sz w:val="44"/>
           <w:szCs w:val="28"/>
         </w:rPr>
-        <w:t>Object Design</w:t>
-      </w:r>
-      <w:r>
-        <w:rPr>
-          <w:rFonts w:cs="Times New Roman"/>
-          <w:b/>
-          <w:sz w:val="44"/>
-          <w:szCs w:val="28"/>
-        </w:rPr>
-        <w:t xml:space="preserve"> Document</w:t>
+        <w:t>Object Design Document</w:t>
       </w:r>
     </w:p>
     <w:p>
@@ -264,34 +255,14 @@
           <w:szCs w:val="28"/>
         </w:rPr>
       </w:pPr>
-      <w:proofErr w:type="spellStart"/>
       <w:r>
         <w:rPr>
           <w:rFonts w:cs="Times New Roman"/>
           <w:sz w:val="40"/>
           <w:szCs w:val="28"/>
         </w:rPr>
-        <w:t>Umut</w:t>
-      </w:r>
-      <w:proofErr w:type="spellEnd"/>
-      <w:r>
-        <w:rPr>
-          <w:rFonts w:cs="Times New Roman"/>
-          <w:sz w:val="40"/>
-          <w:szCs w:val="28"/>
-        </w:rPr>
-        <w:t xml:space="preserve"> </w:t>
-      </w:r>
-      <w:proofErr w:type="spellStart"/>
-      <w:r>
-        <w:rPr>
-          <w:rFonts w:cs="Times New Roman"/>
-          <w:sz w:val="40"/>
-          <w:szCs w:val="28"/>
-        </w:rPr>
-        <w:t>Yıldız</w:t>
-      </w:r>
-      <w:proofErr w:type="spellEnd"/>
+        <w:t>Umut Yıldız</w:t>
+      </w:r>
     </w:p>
     <w:p>
       <w:pPr>
@@ -407,7 +378,7 @@
           <w:szCs w:val="28"/>
         </w:rPr>
         <w:sectPr>
-          <w:footerReference w:type="default" r:id="rId5"/>
+          <w:footerReference w:type="default" r:id="rId7"/>
           <w:pgSz w:w="11906" w:h="16838"/>
           <w:pgMar w:top="1417" w:right="1417" w:bottom="1417" w:left="1417" w:header="708" w:footer="708" w:gutter="0"/>
           <w:cols w:space="708"/>
@@ -440,10 +411,10 @@
             <v:path o:extrusionok="f" gradientshapeok="t" o:connecttype="rect"/>
             <o:lock v:ext="edit" aspectratio="t"/>
           </v:shapetype>
-          <v:shape id="_x0000_i1025" type="#_x0000_t75" style="width:167.25pt;height:63.75pt" o:ole="">
-            <v:imagedata r:id="rId6" o:title=""/>
+          <v:shape id="_x0000_i1025" type="#_x0000_t75" style="width:167.4pt;height:63.6pt" o:ole="">
+            <v:imagedata r:id="rId8" o:title=""/>
           </v:shape>
-          <o:OLEObject Type="Embed" ProgID="PBrush" ShapeID="_x0000_i1025" DrawAspect="Content" ObjectID="_1638538221" r:id="rId7"/>
+          <o:OLEObject Type="Embed" ProgID="PBrush" ShapeID="_x0000_i1025" DrawAspect="Content" ObjectID="_1638550510" r:id="rId9"/>
         </w:object>
       </w:r>
     </w:p>
@@ -1188,8 +1159,8 @@
           <w:szCs w:val="28"/>
         </w:rPr>
         <w:sectPr>
-          <w:headerReference w:type="default" r:id="rId8"/>
-          <w:footerReference w:type="default" r:id="rId9"/>
+          <w:headerReference w:type="default" r:id="rId10"/>
+          <w:footerReference w:type="default" r:id="rId11"/>
           <w:pgSz w:w="11906" w:h="16838"/>
           <w:pgMar w:top="1276" w:right="1417" w:bottom="1417" w:left="1417" w:header="850" w:footer="708" w:gutter="0"/>
           <w:pgNumType w:fmt="lowerRoman" w:start="1"/>
@@ -1197,8 +1168,6 @@
           <w:docGrid w:linePitch="360"/>
         </w:sectPr>
       </w:pPr>
-      <w:bookmarkStart w:id="0" w:name="_GoBack"/>
-      <w:bookmarkEnd w:id="0"/>
     </w:p>
     <w:p>
       <w:pPr>
@@ -1225,7 +1194,7 @@
           <w:sz w:val="28"/>
         </w:rPr>
       </w:pPr>
-      <w:bookmarkStart w:id="1" w:name="_Toc27925463"/>
+      <w:bookmarkStart w:id="0" w:name="_Toc27925463"/>
       <w:r>
         <w:rPr>
           <w:rFonts w:ascii="Times New Roman" w:hAnsi="Times New Roman" w:cs="Times New Roman"/>
@@ -1233,27 +1202,27 @@
         </w:rPr>
         <w:t>Introduction</w:t>
       </w:r>
+      <w:bookmarkEnd w:id="0"/>
+    </w:p>
+    <w:p>
+      <w:pPr>
+        <w:pStyle w:val="Balk2"/>
+        <w:rPr>
+          <w:rFonts w:ascii="Times New Roman" w:hAnsi="Times New Roman" w:cs="Times New Roman"/>
+          <w:sz w:val="28"/>
+          <w:szCs w:val="28"/>
+        </w:rPr>
+      </w:pPr>
+      <w:bookmarkStart w:id="1" w:name="_Toc27925464"/>
+      <w:r>
+        <w:rPr>
+          <w:rFonts w:ascii="Times New Roman" w:hAnsi="Times New Roman" w:cs="Times New Roman"/>
+          <w:sz w:val="28"/>
+          <w:szCs w:val="28"/>
+        </w:rPr>
+        <w:t>Object Design Trade-offs</w:t>
+      </w:r>
       <w:bookmarkEnd w:id="1"/>
-    </w:p>
-    <w:p>
-      <w:pPr>
-        <w:pStyle w:val="Balk2"/>
-        <w:rPr>
-          <w:rFonts w:ascii="Times New Roman" w:hAnsi="Times New Roman" w:cs="Times New Roman"/>
-          <w:sz w:val="28"/>
-          <w:szCs w:val="28"/>
-        </w:rPr>
-      </w:pPr>
-      <w:bookmarkStart w:id="2" w:name="_Toc27925464"/>
-      <w:r>
-        <w:rPr>
-          <w:rFonts w:ascii="Times New Roman" w:hAnsi="Times New Roman" w:cs="Times New Roman"/>
-          <w:sz w:val="28"/>
-          <w:szCs w:val="28"/>
-        </w:rPr>
-        <w:t>Object Design Trade-offs</w:t>
-      </w:r>
-      <w:bookmarkEnd w:id="2"/>
     </w:p>
     <w:p>
       <w:pPr>
@@ -1727,7 +1696,7 @@
           <w:szCs w:val="28"/>
         </w:rPr>
       </w:pPr>
-      <w:bookmarkStart w:id="3" w:name="_Toc27925465"/>
+      <w:bookmarkStart w:id="2" w:name="_Toc27925465"/>
       <w:r>
         <w:rPr>
           <w:rFonts w:ascii="Times New Roman" w:hAnsi="Times New Roman" w:cs="Times New Roman"/>
@@ -1736,7 +1705,7 @@
         </w:rPr>
         <w:t>Interface Documentation Guidelines</w:t>
       </w:r>
-      <w:bookmarkEnd w:id="3"/>
+      <w:bookmarkEnd w:id="2"/>
     </w:p>
     <w:p>
       <w:pPr>
@@ -1791,8 +1760,8 @@
           <w:szCs w:val="28"/>
         </w:rPr>
       </w:pPr>
-      <w:bookmarkStart w:id="4" w:name="_Toc436772642"/>
-      <w:bookmarkStart w:id="5" w:name="_Toc27925466"/>
+      <w:bookmarkStart w:id="3" w:name="_Toc436772642"/>
+      <w:bookmarkStart w:id="4" w:name="_Toc27925466"/>
       <w:r>
         <w:rPr>
           <w:rFonts w:ascii="Times New Roman" w:hAnsi="Times New Roman" w:cs="Times New Roman"/>
@@ -1801,8 +1770,8 @@
         </w:rPr>
         <w:t>Definitions, Acronyms, and Abbreviations</w:t>
       </w:r>
+      <w:bookmarkEnd w:id="3"/>
       <w:bookmarkEnd w:id="4"/>
-      <w:bookmarkEnd w:id="5"/>
     </w:p>
     <w:p>
       <w:pPr>
@@ -1883,27 +1852,7 @@
           <w:szCs w:val="28"/>
           <w:shd w:val="clear" w:color="auto" w:fill="FFFFFF"/>
         </w:rPr>
-        <w:t xml:space="preserve">Angular is a </w:t>
-      </w:r>
-      <w:proofErr w:type="spellStart"/>
-      <w:r>
-        <w:rPr>
-          <w:rFonts w:cs="Times New Roman"/>
-          <w:color w:val="222222"/>
-          <w:szCs w:val="28"/>
-          <w:shd w:val="clear" w:color="auto" w:fill="FFFFFF"/>
-        </w:rPr>
-        <w:t>TypeScript</w:t>
-      </w:r>
-      <w:proofErr w:type="spellEnd"/>
-      <w:r>
-        <w:rPr>
-          <w:rFonts w:cs="Times New Roman"/>
-          <w:color w:val="222222"/>
-          <w:szCs w:val="28"/>
-          <w:shd w:val="clear" w:color="auto" w:fill="FFFFFF"/>
-        </w:rPr>
-        <w:t>-based open-source web application framework. Its goal is to augment browser-based applications with Model–View–Controller (MVC) capability and reduce the amount of JavaScript needed to make web applications functional.</w:t>
+        <w:t>Angular is a TypeScript-based open-source web application framework. Its goal is to augment browser-based applications with Model–View–Controller (MVC) capability and reduce the amount of JavaScript needed to make web applications functional.</w:t>
       </w:r>
     </w:p>
     <w:p>
@@ -2282,8 +2231,8 @@
           <w:szCs w:val="28"/>
         </w:rPr>
       </w:pPr>
-      <w:bookmarkStart w:id="6" w:name="_Toc436772643"/>
-      <w:bookmarkStart w:id="7" w:name="_Toc27925467"/>
+      <w:bookmarkStart w:id="5" w:name="_Toc436772643"/>
+      <w:bookmarkStart w:id="6" w:name="_Toc27925467"/>
       <w:r>
         <w:rPr>
           <w:rFonts w:ascii="Times New Roman" w:hAnsi="Times New Roman" w:cs="Times New Roman"/>
@@ -2292,8 +2241,8 @@
         </w:rPr>
         <w:t>References</w:t>
       </w:r>
+      <w:bookmarkEnd w:id="5"/>
       <w:bookmarkEnd w:id="6"/>
-      <w:bookmarkEnd w:id="7"/>
     </w:p>
     <w:p>
       <w:pPr>
@@ -2308,7 +2257,7 @@
           <w:szCs w:val="28"/>
         </w:rPr>
       </w:pPr>
-      <w:hyperlink r:id="rId10" w:history="1">
+      <w:hyperlink r:id="rId12" w:history="1">
         <w:r>
           <w:rPr>
             <w:rStyle w:val="Kpr"/>
@@ -2333,7 +2282,7 @@
           <w:szCs w:val="28"/>
         </w:rPr>
       </w:pPr>
-      <w:hyperlink r:id="rId11" w:history="1">
+      <w:hyperlink r:id="rId13" w:history="1">
         <w:r>
           <w:rPr>
             <w:rStyle w:val="Kpr"/>
@@ -2358,7 +2307,7 @@
           <w:szCs w:val="28"/>
         </w:rPr>
       </w:pPr>
-      <w:hyperlink r:id="rId12" w:history="1">
+      <w:hyperlink r:id="rId14" w:history="1">
         <w:r>
           <w:rPr>
             <w:rStyle w:val="Kpr"/>
@@ -2389,7 +2338,7 @@
           <w:sz w:val="28"/>
         </w:rPr>
       </w:pPr>
-      <w:bookmarkStart w:id="8" w:name="_Toc27925468"/>
+      <w:bookmarkStart w:id="7" w:name="_Toc27925468"/>
       <w:r>
         <w:rPr>
           <w:rFonts w:ascii="Times New Roman" w:hAnsi="Times New Roman" w:cs="Times New Roman"/>
@@ -2397,7 +2346,7 @@
         </w:rPr>
         <w:t>Packages</w:t>
       </w:r>
-      <w:bookmarkEnd w:id="8"/>
+      <w:bookmarkEnd w:id="7"/>
     </w:p>
     <w:p>
       <w:r>
@@ -2437,7 +2386,7 @@
                     <pic:cNvPicPr/>
                   </pic:nvPicPr>
                   <pic:blipFill>
-                    <a:blip r:embed="rId13">
+                    <a:blip r:embed="rId15">
                       <a:extLst>
                         <a:ext uri="{28A0092B-C50C-407E-A947-70E740481C1C}">
                           <a14:useLocalDpi xmlns:a14="http://schemas.microsoft.com/office/drawing/2010/main" val="0"/>
@@ -2534,13 +2483,8 @@
         <w:spacing w:after="160" w:line="259" w:lineRule="auto"/>
         <w:jc w:val="left"/>
       </w:pPr>
-      <w:proofErr w:type="spellStart"/>
-      <w:r>
-        <w:t>Navbar</w:t>
-      </w:r>
-      <w:proofErr w:type="spellEnd"/>
-      <w:r>
-        <w:t>:</w:t>
+      <w:r>
+        <w:t>Navbar:</w:t>
       </w:r>
       <w:r>
         <w:t xml:space="preserve"> </w:t>
@@ -2672,12 +2616,9 @@
         <w:t xml:space="preserve"> </w:t>
       </w:r>
       <w:r>
-        <w:t xml:space="preserve">This package represents the login page, which means a whole page with which connected to </w:t>
+        <w:t>This package represents the login page, which means a whole page with which connected to auth-</w:t>
       </w:r>
       <w:proofErr w:type="spellStart"/>
-      <w:r>
-        <w:t>auth-</w:t>
-      </w:r>
       <w:proofErr w:type="gramStart"/>
       <w:r>
         <w:t>service,for</w:t>
@@ -2753,23 +2694,7 @@
         <w:jc w:val="left"/>
       </w:pPr>
       <w:r>
-        <w:t xml:space="preserve">-Register: This package represents the register page, which means a whole page with UI connected to </w:t>
-      </w:r>
-      <w:proofErr w:type="spellStart"/>
-      <w:r>
-        <w:t>auth</w:t>
-      </w:r>
-      <w:proofErr w:type="spellEnd"/>
-      <w:r>
-        <w:t xml:space="preserve"> service for </w:t>
-      </w:r>
-      <w:proofErr w:type="spellStart"/>
-      <w:r>
-        <w:t>auth</w:t>
-      </w:r>
-      <w:proofErr w:type="spellEnd"/>
-      <w:r>
-        <w:t xml:space="preserve"> operations. This page is a regular </w:t>
+        <w:t xml:space="preserve">-Register: This package represents the register page, which means a whole page with UI connected to auth service for auth operations. This page is a regular </w:t>
       </w:r>
       <w:proofErr w:type="spellStart"/>
       <w:r>
@@ -2837,15 +2762,7 @@
       </w:r>
       <w:proofErr w:type="gramEnd"/>
       <w:r>
-        <w:t xml:space="preserve"> most of the </w:t>
-      </w:r>
-      <w:proofErr w:type="spellStart"/>
-      <w:r>
-        <w:t>auth</w:t>
-      </w:r>
-      <w:proofErr w:type="spellEnd"/>
-      <w:r>
-        <w:t xml:space="preserve"> operations and CRUD operations.</w:t>
+        <w:t xml:space="preserve"> most of the auth operations and CRUD operations.</w:t>
       </w:r>
     </w:p>
     <w:p>
@@ -2853,23 +2770,7 @@
         <w:ind w:left="90"/>
       </w:pPr>
       <w:r>
-        <w:t>-</w:t>
-      </w:r>
-      <w:proofErr w:type="spellStart"/>
-      <w:r>
-        <w:t>Auth</w:t>
-      </w:r>
-      <w:proofErr w:type="spellEnd"/>
-      <w:r>
-        <w:t xml:space="preserve"> Service: This package represents the </w:t>
-      </w:r>
-      <w:proofErr w:type="spellStart"/>
-      <w:r>
-        <w:t>auth</w:t>
-      </w:r>
-      <w:proofErr w:type="spellEnd"/>
-      <w:r>
-        <w:t xml:space="preserve"> operations. It controls the operations like login, </w:t>
+        <w:t xml:space="preserve">-Auth Service: This package represents the auth operations. It controls the operations like login, </w:t>
       </w:r>
       <w:proofErr w:type="spellStart"/>
       <w:proofErr w:type="gramStart"/>
@@ -2995,7 +2896,7 @@
           <w:sz w:val="28"/>
         </w:rPr>
       </w:pPr>
-      <w:bookmarkStart w:id="9" w:name="_Toc27925469"/>
+      <w:bookmarkStart w:id="8" w:name="_Toc27925469"/>
       <w:r>
         <w:rPr>
           <w:rFonts w:ascii="Times New Roman" w:hAnsi="Times New Roman" w:cs="Times New Roman"/>
@@ -3003,40 +2904,2029 @@
         </w:rPr>
         <w:t>Class Interfaces</w:t>
       </w:r>
+      <w:bookmarkEnd w:id="8"/>
+    </w:p>
+    <w:p>
+      <w:pPr>
+        <w:rPr>
+          <w:b/>
+          <w:bCs/>
+          <w:sz w:val="28"/>
+          <w:szCs w:val="28"/>
+        </w:rPr>
+      </w:pPr>
+      <w:r>
+        <w:rPr>
+          <w:b/>
+          <w:bCs/>
+          <w:sz w:val="28"/>
+          <w:szCs w:val="28"/>
+        </w:rPr>
+        <w:t>Class Browse:</w:t>
+      </w:r>
+    </w:p>
+    <w:p>
+      <w:pPr>
+        <w:rPr>
+          <w:b/>
+          <w:bCs/>
+          <w:szCs w:val="24"/>
+        </w:rPr>
+      </w:pPr>
+      <w:r>
+        <w:rPr>
+          <w:b/>
+          <w:bCs/>
+          <w:szCs w:val="24"/>
+        </w:rPr>
+        <w:t>-Browse Html:</w:t>
+      </w:r>
+    </w:p>
+    <w:p>
+      <w:pPr>
+        <w:rPr>
+          <w:szCs w:val="24"/>
+        </w:rPr>
+      </w:pPr>
+      <w:r>
+        <w:rPr>
+          <w:szCs w:val="24"/>
+        </w:rPr>
+        <w:t>This class contains information about browse page UI.</w:t>
+      </w:r>
+    </w:p>
+    <w:p>
+      <w:pPr>
+        <w:rPr>
+          <w:b/>
+          <w:bCs/>
+          <w:szCs w:val="24"/>
+        </w:rPr>
+      </w:pPr>
+      <w:r>
+        <w:rPr>
+          <w:b/>
+          <w:bCs/>
+          <w:szCs w:val="24"/>
+        </w:rPr>
+        <w:t xml:space="preserve">-Browse </w:t>
+      </w:r>
+      <w:r>
+        <w:rPr>
+          <w:b/>
+          <w:bCs/>
+          <w:szCs w:val="24"/>
+        </w:rPr>
+        <w:t>TS</w:t>
+      </w:r>
+      <w:r>
+        <w:rPr>
+          <w:b/>
+          <w:bCs/>
+          <w:szCs w:val="24"/>
+        </w:rPr>
+        <w:t>:</w:t>
+      </w:r>
+    </w:p>
+    <w:p>
+      <w:pPr>
+        <w:rPr>
+          <w:szCs w:val="24"/>
+        </w:rPr>
+      </w:pPr>
+      <w:r>
+        <w:rPr>
+          <w:szCs w:val="24"/>
+        </w:rPr>
+        <w:t xml:space="preserve">This class takes each survey </w:t>
+      </w:r>
+      <w:proofErr w:type="spellStart"/>
+      <w:r>
+        <w:rPr>
+          <w:szCs w:val="24"/>
+        </w:rPr>
+        <w:t>datas</w:t>
+      </w:r>
+      <w:proofErr w:type="spellEnd"/>
+      <w:r>
+        <w:rPr>
+          <w:szCs w:val="24"/>
+        </w:rPr>
+        <w:t xml:space="preserve"> from the Firebase.</w:t>
+      </w:r>
+    </w:p>
+    <w:p>
+      <w:pPr>
+        <w:rPr>
+          <w:b/>
+          <w:bCs/>
+          <w:szCs w:val="24"/>
+        </w:rPr>
+      </w:pPr>
+      <w:r>
+        <w:t xml:space="preserve"> </w:t>
+      </w:r>
+      <w:r>
+        <w:rPr>
+          <w:b/>
+          <w:bCs/>
+          <w:szCs w:val="24"/>
+        </w:rPr>
+        <w:t>-</w:t>
+      </w:r>
+      <w:proofErr w:type="spellStart"/>
+      <w:r>
+        <w:rPr>
+          <w:b/>
+          <w:bCs/>
+          <w:szCs w:val="24"/>
+        </w:rPr>
+        <w:t>SurveyFilter</w:t>
+      </w:r>
+      <w:proofErr w:type="spellEnd"/>
+      <w:r>
+        <w:rPr>
+          <w:b/>
+          <w:bCs/>
+          <w:szCs w:val="24"/>
+        </w:rPr>
+        <w:t xml:space="preserve"> Pipe</w:t>
+      </w:r>
+      <w:r>
+        <w:rPr>
+          <w:b/>
+          <w:bCs/>
+          <w:szCs w:val="24"/>
+        </w:rPr>
+        <w:t>:</w:t>
+      </w:r>
+    </w:p>
+    <w:p>
+      <w:pPr>
+        <w:rPr>
+          <w:szCs w:val="24"/>
+        </w:rPr>
+      </w:pPr>
+      <w:r>
+        <w:rPr>
+          <w:szCs w:val="24"/>
+        </w:rPr>
+        <w:t>This class controls the search function and filtering the survey list according to user input.</w:t>
+      </w:r>
+    </w:p>
+    <w:p>
+      <w:pPr>
+        <w:rPr>
+          <w:b/>
+          <w:bCs/>
+          <w:sz w:val="28"/>
+          <w:szCs w:val="28"/>
+        </w:rPr>
+      </w:pPr>
+      <w:r>
+        <w:rPr>
+          <w:b/>
+          <w:bCs/>
+          <w:sz w:val="28"/>
+          <w:szCs w:val="28"/>
+        </w:rPr>
+        <w:t xml:space="preserve">Class </w:t>
+      </w:r>
+      <w:r>
+        <w:rPr>
+          <w:b/>
+          <w:bCs/>
+          <w:sz w:val="28"/>
+          <w:szCs w:val="28"/>
+        </w:rPr>
+        <w:t>Contact</w:t>
+      </w:r>
+      <w:r>
+        <w:rPr>
+          <w:b/>
+          <w:bCs/>
+          <w:sz w:val="28"/>
+          <w:szCs w:val="28"/>
+        </w:rPr>
+        <w:t>:</w:t>
+      </w:r>
+    </w:p>
+    <w:p>
+      <w:pPr>
+        <w:rPr>
+          <w:b/>
+          <w:bCs/>
+          <w:szCs w:val="24"/>
+        </w:rPr>
+      </w:pPr>
+      <w:r>
+        <w:rPr>
+          <w:b/>
+          <w:bCs/>
+          <w:szCs w:val="24"/>
+        </w:rPr>
+        <w:t>-</w:t>
+      </w:r>
+      <w:r>
+        <w:rPr>
+          <w:b/>
+          <w:bCs/>
+          <w:szCs w:val="24"/>
+        </w:rPr>
+        <w:t xml:space="preserve">Contact </w:t>
+      </w:r>
+      <w:r>
+        <w:rPr>
+          <w:b/>
+          <w:bCs/>
+          <w:szCs w:val="24"/>
+        </w:rPr>
+        <w:t>Html:</w:t>
+      </w:r>
+    </w:p>
+    <w:p>
+      <w:pPr>
+        <w:rPr>
+          <w:szCs w:val="24"/>
+        </w:rPr>
+      </w:pPr>
+      <w:r>
+        <w:rPr>
+          <w:szCs w:val="24"/>
+        </w:rPr>
+        <w:t>This class contains information about Contact page UI.</w:t>
+      </w:r>
+    </w:p>
+    <w:p>
+      <w:pPr>
+        <w:rPr>
+          <w:b/>
+          <w:bCs/>
+          <w:szCs w:val="24"/>
+        </w:rPr>
+      </w:pPr>
+      <w:r>
+        <w:rPr>
+          <w:b/>
+          <w:bCs/>
+          <w:szCs w:val="24"/>
+        </w:rPr>
+        <w:lastRenderedPageBreak/>
+        <w:t>-</w:t>
+      </w:r>
+      <w:r>
+        <w:rPr>
+          <w:b/>
+          <w:bCs/>
+          <w:szCs w:val="24"/>
+        </w:rPr>
+        <w:t>Contact TS</w:t>
+      </w:r>
+      <w:r>
+        <w:rPr>
+          <w:b/>
+          <w:bCs/>
+          <w:szCs w:val="24"/>
+        </w:rPr>
+        <w:t>:</w:t>
+      </w:r>
+    </w:p>
+    <w:p>
+      <w:pPr>
+        <w:rPr>
+          <w:szCs w:val="24"/>
+        </w:rPr>
+      </w:pPr>
+      <w:r>
+        <w:rPr>
+          <w:szCs w:val="24"/>
+        </w:rPr>
+        <w:t xml:space="preserve">This class controls the </w:t>
+      </w:r>
+      <w:r>
+        <w:rPr>
+          <w:szCs w:val="24"/>
+        </w:rPr>
+        <w:t xml:space="preserve">transmission of user requests and complaints to the </w:t>
+      </w:r>
+      <w:r>
+        <w:rPr>
+          <w:szCs w:val="24"/>
+        </w:rPr>
+        <w:t>Firebase</w:t>
+      </w:r>
+      <w:r>
+        <w:rPr>
+          <w:szCs w:val="24"/>
+        </w:rPr>
+        <w:t>.</w:t>
+      </w:r>
+    </w:p>
+    <w:p>
+      <w:pPr>
+        <w:rPr>
+          <w:b/>
+          <w:bCs/>
+          <w:sz w:val="28"/>
+          <w:szCs w:val="28"/>
+        </w:rPr>
+      </w:pPr>
+      <w:r>
+        <w:rPr>
+          <w:b/>
+          <w:bCs/>
+          <w:sz w:val="28"/>
+          <w:szCs w:val="28"/>
+        </w:rPr>
+        <w:t xml:space="preserve">Class </w:t>
+      </w:r>
+      <w:bookmarkStart w:id="9" w:name="_GoBack"/>
       <w:bookmarkEnd w:id="9"/>
-    </w:p>
-    <w:p>
-      <w:pPr>
-        <w:rPr>
-          <w:rFonts w:cs="Times New Roman"/>
-          <w:b/>
-          <w:sz w:val="28"/>
-          <w:szCs w:val="28"/>
-        </w:rPr>
-      </w:pPr>
-      <w:r>
-        <w:rPr>
-          <w:rFonts w:cs="Times New Roman"/>
-          <w:b/>
-          <w:bCs/>
-          <w:sz w:val="28"/>
-          <w:szCs w:val="28"/>
-        </w:rPr>
-        <w:t>Describes the classes and their public interfaces.</w:t>
-      </w:r>
-      <w:r>
-        <w:rPr>
-          <w:rFonts w:cs="Times New Roman"/>
-          <w:sz w:val="28"/>
-          <w:szCs w:val="28"/>
-        </w:rPr>
-        <w:t xml:space="preserve"> This includes an overview of each class, its dependencies with other classes and packages, its public attributes, operations, and the exceptions they can raise.</w:t>
-      </w:r>
+      <w:proofErr w:type="spellStart"/>
+      <w:r>
+        <w:rPr>
+          <w:b/>
+          <w:bCs/>
+          <w:sz w:val="28"/>
+          <w:szCs w:val="28"/>
+        </w:rPr>
+        <w:t>EditProfile</w:t>
+      </w:r>
+      <w:proofErr w:type="spellEnd"/>
+      <w:r>
+        <w:rPr>
+          <w:b/>
+          <w:bCs/>
+          <w:sz w:val="28"/>
+          <w:szCs w:val="28"/>
+        </w:rPr>
+        <w:t>:</w:t>
+      </w:r>
+    </w:p>
+    <w:p>
+      <w:pPr>
+        <w:rPr>
+          <w:b/>
+          <w:bCs/>
+          <w:szCs w:val="24"/>
+        </w:rPr>
+      </w:pPr>
+      <w:r>
+        <w:rPr>
+          <w:b/>
+          <w:bCs/>
+          <w:szCs w:val="24"/>
+        </w:rPr>
+        <w:t>-</w:t>
+      </w:r>
+      <w:proofErr w:type="spellStart"/>
+      <w:r>
+        <w:rPr>
+          <w:b/>
+          <w:bCs/>
+          <w:szCs w:val="24"/>
+        </w:rPr>
+        <w:t>EditProfile</w:t>
+      </w:r>
+      <w:proofErr w:type="spellEnd"/>
+      <w:r>
+        <w:rPr>
+          <w:b/>
+          <w:bCs/>
+          <w:szCs w:val="24"/>
+        </w:rPr>
+        <w:t xml:space="preserve"> </w:t>
+      </w:r>
+      <w:r>
+        <w:rPr>
+          <w:b/>
+          <w:bCs/>
+          <w:szCs w:val="24"/>
+        </w:rPr>
+        <w:t>Html:</w:t>
+      </w:r>
+    </w:p>
+    <w:p>
+      <w:pPr>
+        <w:rPr>
+          <w:szCs w:val="24"/>
+        </w:rPr>
+      </w:pPr>
+      <w:r>
+        <w:rPr>
+          <w:szCs w:val="24"/>
+        </w:rPr>
+        <w:t xml:space="preserve">This class contains the information about </w:t>
+      </w:r>
+      <w:proofErr w:type="spellStart"/>
+      <w:r>
+        <w:rPr>
+          <w:szCs w:val="24"/>
+        </w:rPr>
+        <w:t>EditProfile</w:t>
+      </w:r>
+      <w:proofErr w:type="spellEnd"/>
+      <w:r>
+        <w:rPr>
+          <w:szCs w:val="24"/>
+        </w:rPr>
+        <w:t xml:space="preserve"> page UI.</w:t>
+      </w:r>
+    </w:p>
+    <w:p>
+      <w:pPr>
+        <w:rPr>
+          <w:b/>
+          <w:bCs/>
+          <w:szCs w:val="24"/>
+        </w:rPr>
+      </w:pPr>
+      <w:r>
+        <w:rPr>
+          <w:b/>
+          <w:bCs/>
+          <w:szCs w:val="24"/>
+        </w:rPr>
+        <w:t>-</w:t>
+      </w:r>
+      <w:proofErr w:type="spellStart"/>
+      <w:r>
+        <w:rPr>
+          <w:b/>
+          <w:bCs/>
+          <w:szCs w:val="24"/>
+        </w:rPr>
+        <w:t>EditProfile</w:t>
+      </w:r>
+      <w:proofErr w:type="spellEnd"/>
+      <w:r>
+        <w:rPr>
+          <w:b/>
+          <w:bCs/>
+          <w:szCs w:val="24"/>
+        </w:rPr>
+        <w:t xml:space="preserve"> TS</w:t>
+      </w:r>
+      <w:r>
+        <w:rPr>
+          <w:b/>
+          <w:bCs/>
+          <w:szCs w:val="24"/>
+        </w:rPr>
+        <w:t>:</w:t>
+      </w:r>
+    </w:p>
+    <w:p>
+      <w:pPr>
+        <w:rPr>
+          <w:szCs w:val="24"/>
+        </w:rPr>
+      </w:pPr>
+      <w:r>
+        <w:rPr>
+          <w:szCs w:val="24"/>
+        </w:rPr>
+        <w:t>This class enables to change user information by user and it updates the information on Firebase.</w:t>
+      </w:r>
+    </w:p>
+    <w:p>
+      <w:pPr>
+        <w:rPr>
+          <w:b/>
+          <w:bCs/>
+          <w:sz w:val="28"/>
+          <w:szCs w:val="28"/>
+        </w:rPr>
+      </w:pPr>
+      <w:r>
+        <w:rPr>
+          <w:b/>
+          <w:bCs/>
+          <w:sz w:val="28"/>
+          <w:szCs w:val="28"/>
+        </w:rPr>
+        <w:t xml:space="preserve">Class </w:t>
+      </w:r>
+      <w:proofErr w:type="spellStart"/>
+      <w:r>
+        <w:rPr>
+          <w:b/>
+          <w:bCs/>
+          <w:sz w:val="28"/>
+          <w:szCs w:val="28"/>
+        </w:rPr>
+        <w:t>FavoriteSurvey</w:t>
+      </w:r>
+      <w:proofErr w:type="spellEnd"/>
+      <w:r>
+        <w:rPr>
+          <w:b/>
+          <w:bCs/>
+          <w:sz w:val="28"/>
+          <w:szCs w:val="28"/>
+        </w:rPr>
+        <w:t>:</w:t>
+      </w:r>
+    </w:p>
+    <w:p>
+      <w:pPr>
+        <w:rPr>
+          <w:b/>
+          <w:bCs/>
+          <w:szCs w:val="24"/>
+        </w:rPr>
+      </w:pPr>
+      <w:r>
+        <w:rPr>
+          <w:b/>
+          <w:bCs/>
+          <w:szCs w:val="24"/>
+        </w:rPr>
+        <w:t>-</w:t>
+      </w:r>
+      <w:proofErr w:type="spellStart"/>
+      <w:r>
+        <w:rPr>
+          <w:b/>
+          <w:bCs/>
+          <w:szCs w:val="24"/>
+        </w:rPr>
+        <w:t>FavoriteSurvey</w:t>
+      </w:r>
+      <w:proofErr w:type="spellEnd"/>
+      <w:r>
+        <w:rPr>
+          <w:b/>
+          <w:bCs/>
+          <w:szCs w:val="24"/>
+        </w:rPr>
+        <w:t xml:space="preserve"> </w:t>
+      </w:r>
+      <w:r>
+        <w:rPr>
+          <w:b/>
+          <w:bCs/>
+          <w:szCs w:val="24"/>
+        </w:rPr>
+        <w:t>Html:</w:t>
+      </w:r>
+    </w:p>
+    <w:p>
+      <w:pPr>
+        <w:rPr>
+          <w:szCs w:val="24"/>
+        </w:rPr>
+      </w:pPr>
+      <w:r>
+        <w:rPr>
+          <w:szCs w:val="24"/>
+        </w:rPr>
+        <w:t>This class contains the information about Favorite Survey page of user UI.</w:t>
+      </w:r>
+    </w:p>
+    <w:p>
+      <w:pPr>
+        <w:rPr>
+          <w:b/>
+          <w:bCs/>
+          <w:szCs w:val="24"/>
+        </w:rPr>
+      </w:pPr>
+      <w:r>
+        <w:rPr>
+          <w:b/>
+          <w:bCs/>
+          <w:szCs w:val="24"/>
+        </w:rPr>
+        <w:t>-</w:t>
+      </w:r>
+      <w:proofErr w:type="spellStart"/>
+      <w:r>
+        <w:rPr>
+          <w:b/>
+          <w:bCs/>
+          <w:szCs w:val="24"/>
+        </w:rPr>
+        <w:t>FavoriteSurvey</w:t>
+      </w:r>
+      <w:proofErr w:type="spellEnd"/>
+      <w:r>
+        <w:rPr>
+          <w:b/>
+          <w:bCs/>
+          <w:szCs w:val="24"/>
+        </w:rPr>
+        <w:t xml:space="preserve"> TS</w:t>
+      </w:r>
+      <w:r>
+        <w:rPr>
+          <w:b/>
+          <w:bCs/>
+          <w:szCs w:val="24"/>
+        </w:rPr>
+        <w:t>:</w:t>
+      </w:r>
+    </w:p>
+    <w:p>
+      <w:pPr>
+        <w:rPr>
+          <w:szCs w:val="24"/>
+        </w:rPr>
+      </w:pPr>
+      <w:r>
+        <w:rPr>
+          <w:szCs w:val="24"/>
+        </w:rPr>
+        <w:t>This class controls the adding the survey to favorite surveys of user.</w:t>
+      </w:r>
+    </w:p>
+    <w:p>
+      <w:pPr>
+        <w:rPr>
+          <w:b/>
+          <w:bCs/>
+          <w:sz w:val="28"/>
+          <w:szCs w:val="28"/>
+        </w:rPr>
+      </w:pPr>
+      <w:r>
+        <w:rPr>
+          <w:b/>
+          <w:bCs/>
+          <w:sz w:val="28"/>
+          <w:szCs w:val="28"/>
+        </w:rPr>
+        <w:t xml:space="preserve">Class </w:t>
+      </w:r>
+      <w:proofErr w:type="spellStart"/>
+      <w:r>
+        <w:rPr>
+          <w:b/>
+          <w:bCs/>
+          <w:sz w:val="28"/>
+          <w:szCs w:val="28"/>
+        </w:rPr>
+        <w:t>ForgotPassword</w:t>
+      </w:r>
+      <w:proofErr w:type="spellEnd"/>
+      <w:r>
+        <w:rPr>
+          <w:b/>
+          <w:bCs/>
+          <w:sz w:val="28"/>
+          <w:szCs w:val="28"/>
+        </w:rPr>
+        <w:t>:</w:t>
+      </w:r>
+    </w:p>
+    <w:p>
+      <w:pPr>
+        <w:rPr>
+          <w:b/>
+          <w:bCs/>
+          <w:szCs w:val="24"/>
+        </w:rPr>
+      </w:pPr>
+      <w:r>
+        <w:rPr>
+          <w:b/>
+          <w:bCs/>
+          <w:szCs w:val="24"/>
+        </w:rPr>
+        <w:t>-</w:t>
+      </w:r>
+      <w:proofErr w:type="spellStart"/>
+      <w:proofErr w:type="gramStart"/>
+      <w:r>
+        <w:rPr>
+          <w:b/>
+          <w:bCs/>
+          <w:szCs w:val="24"/>
+        </w:rPr>
+        <w:t>ForgotPassword</w:t>
+      </w:r>
+      <w:proofErr w:type="spellEnd"/>
+      <w:r>
+        <w:rPr>
+          <w:b/>
+          <w:bCs/>
+          <w:szCs w:val="24"/>
+        </w:rPr>
+        <w:t xml:space="preserve">  </w:t>
+      </w:r>
+      <w:r>
+        <w:rPr>
+          <w:b/>
+          <w:bCs/>
+          <w:szCs w:val="24"/>
+        </w:rPr>
+        <w:t>Html</w:t>
+      </w:r>
+      <w:proofErr w:type="gramEnd"/>
+      <w:r>
+        <w:rPr>
+          <w:b/>
+          <w:bCs/>
+          <w:szCs w:val="24"/>
+        </w:rPr>
+        <w:t>:</w:t>
+      </w:r>
+    </w:p>
+    <w:p>
+      <w:pPr>
+        <w:rPr>
+          <w:sz w:val="28"/>
+          <w:szCs w:val="28"/>
+        </w:rPr>
+      </w:pPr>
+      <w:r>
+        <w:rPr>
+          <w:szCs w:val="24"/>
+        </w:rPr>
+        <w:t xml:space="preserve">This class contains the codes of </w:t>
+      </w:r>
+      <w:proofErr w:type="spellStart"/>
+      <w:r>
+        <w:rPr>
+          <w:szCs w:val="24"/>
+        </w:rPr>
+        <w:t>ForgotPassword</w:t>
+      </w:r>
+      <w:proofErr w:type="spellEnd"/>
+      <w:r>
+        <w:rPr>
+          <w:szCs w:val="24"/>
+        </w:rPr>
+        <w:t xml:space="preserve"> page UI.</w:t>
+      </w:r>
+    </w:p>
+    <w:p>
+      <w:pPr>
+        <w:rPr>
+          <w:b/>
+          <w:bCs/>
+          <w:szCs w:val="24"/>
+        </w:rPr>
+      </w:pPr>
+      <w:r>
+        <w:rPr>
+          <w:b/>
+          <w:bCs/>
+          <w:szCs w:val="24"/>
+        </w:rPr>
+        <w:t>-</w:t>
+      </w:r>
+      <w:proofErr w:type="spellStart"/>
+      <w:proofErr w:type="gramStart"/>
+      <w:r>
+        <w:rPr>
+          <w:b/>
+          <w:bCs/>
+          <w:szCs w:val="24"/>
+        </w:rPr>
+        <w:t>ForgotPassword</w:t>
+      </w:r>
+      <w:proofErr w:type="spellEnd"/>
+      <w:r>
+        <w:rPr>
+          <w:b/>
+          <w:bCs/>
+          <w:szCs w:val="24"/>
+        </w:rPr>
+        <w:t xml:space="preserve">  TS</w:t>
+      </w:r>
+      <w:proofErr w:type="gramEnd"/>
+      <w:r>
+        <w:rPr>
+          <w:b/>
+          <w:bCs/>
+          <w:szCs w:val="24"/>
+        </w:rPr>
+        <w:t>:</w:t>
+      </w:r>
+    </w:p>
+    <w:p>
+      <w:pPr>
+        <w:rPr>
+          <w:sz w:val="28"/>
+          <w:szCs w:val="28"/>
+        </w:rPr>
+      </w:pPr>
+      <w:r>
+        <w:rPr>
+          <w:szCs w:val="24"/>
+        </w:rPr>
+        <w:t>This class control the sending email for creating a new password.</w:t>
+      </w:r>
+    </w:p>
+    <w:p>
+      <w:pPr>
+        <w:rPr>
+          <w:szCs w:val="24"/>
+        </w:rPr>
+      </w:pPr>
+    </w:p>
+    <w:p>
+      <w:pPr>
+        <w:rPr>
+          <w:b/>
+          <w:bCs/>
+          <w:sz w:val="28"/>
+          <w:szCs w:val="28"/>
+        </w:rPr>
+      </w:pPr>
+      <w:r>
+        <w:rPr>
+          <w:b/>
+          <w:bCs/>
+          <w:sz w:val="28"/>
+          <w:szCs w:val="28"/>
+        </w:rPr>
+        <w:t xml:space="preserve">Class </w:t>
+      </w:r>
+      <w:r>
+        <w:rPr>
+          <w:b/>
+          <w:bCs/>
+          <w:sz w:val="28"/>
+          <w:szCs w:val="28"/>
+        </w:rPr>
+        <w:t>Login</w:t>
+      </w:r>
+      <w:r>
+        <w:rPr>
+          <w:b/>
+          <w:bCs/>
+          <w:sz w:val="28"/>
+          <w:szCs w:val="28"/>
+        </w:rPr>
+        <w:t>:</w:t>
+      </w:r>
+    </w:p>
+    <w:p>
+      <w:pPr>
+        <w:rPr>
+          <w:b/>
+          <w:bCs/>
+          <w:szCs w:val="24"/>
+        </w:rPr>
+      </w:pPr>
+      <w:r>
+        <w:rPr>
+          <w:b/>
+          <w:bCs/>
+          <w:szCs w:val="24"/>
+        </w:rPr>
+        <w:t>-</w:t>
+      </w:r>
+      <w:proofErr w:type="gramStart"/>
+      <w:r>
+        <w:rPr>
+          <w:b/>
+          <w:bCs/>
+          <w:szCs w:val="24"/>
+        </w:rPr>
+        <w:t xml:space="preserve">Login  </w:t>
+      </w:r>
+      <w:r>
+        <w:rPr>
+          <w:b/>
+          <w:bCs/>
+          <w:szCs w:val="24"/>
+        </w:rPr>
+        <w:t>Html</w:t>
+      </w:r>
+      <w:proofErr w:type="gramEnd"/>
+      <w:r>
+        <w:rPr>
+          <w:b/>
+          <w:bCs/>
+          <w:szCs w:val="24"/>
+        </w:rPr>
+        <w:t>:</w:t>
+      </w:r>
+    </w:p>
+    <w:p>
+      <w:pPr>
+        <w:rPr>
+          <w:sz w:val="28"/>
+          <w:szCs w:val="28"/>
+        </w:rPr>
+      </w:pPr>
+      <w:r>
+        <w:rPr>
+          <w:szCs w:val="24"/>
+        </w:rPr>
+        <w:t>This class contains the codes of Login page UI.</w:t>
+      </w:r>
+    </w:p>
+    <w:p>
+      <w:pPr>
+        <w:rPr>
+          <w:b/>
+          <w:bCs/>
+          <w:szCs w:val="24"/>
+        </w:rPr>
+      </w:pPr>
+      <w:r>
+        <w:rPr>
+          <w:b/>
+          <w:bCs/>
+          <w:szCs w:val="24"/>
+        </w:rPr>
+        <w:t>-</w:t>
+      </w:r>
+      <w:proofErr w:type="gramStart"/>
+      <w:r>
+        <w:rPr>
+          <w:b/>
+          <w:bCs/>
+          <w:szCs w:val="24"/>
+        </w:rPr>
+        <w:t>Login  TS</w:t>
+      </w:r>
+      <w:proofErr w:type="gramEnd"/>
+      <w:r>
+        <w:rPr>
+          <w:b/>
+          <w:bCs/>
+          <w:szCs w:val="24"/>
+        </w:rPr>
+        <w:t>:</w:t>
+      </w:r>
+    </w:p>
+    <w:p>
+      <w:pPr>
+        <w:rPr>
+          <w:szCs w:val="24"/>
+        </w:rPr>
+      </w:pPr>
+      <w:r>
+        <w:rPr>
+          <w:szCs w:val="24"/>
+        </w:rPr>
+        <w:t>This class controls the user login function.</w:t>
+      </w:r>
+    </w:p>
+    <w:p>
+      <w:pPr>
+        <w:rPr>
+          <w:b/>
+          <w:bCs/>
+          <w:sz w:val="28"/>
+          <w:szCs w:val="28"/>
+        </w:rPr>
+      </w:pPr>
+      <w:r>
+        <w:rPr>
+          <w:b/>
+          <w:bCs/>
+          <w:sz w:val="28"/>
+          <w:szCs w:val="28"/>
+        </w:rPr>
+        <w:t xml:space="preserve">Class </w:t>
+      </w:r>
+      <w:r>
+        <w:rPr>
+          <w:b/>
+          <w:bCs/>
+          <w:sz w:val="28"/>
+          <w:szCs w:val="28"/>
+        </w:rPr>
+        <w:t>Main</w:t>
+      </w:r>
+      <w:r>
+        <w:rPr>
+          <w:b/>
+          <w:bCs/>
+          <w:sz w:val="28"/>
+          <w:szCs w:val="28"/>
+        </w:rPr>
+        <w:t>:</w:t>
+      </w:r>
+    </w:p>
+    <w:p>
+      <w:pPr>
+        <w:rPr>
+          <w:b/>
+          <w:bCs/>
+          <w:szCs w:val="24"/>
+        </w:rPr>
+      </w:pPr>
+      <w:r>
+        <w:rPr>
+          <w:b/>
+          <w:bCs/>
+          <w:szCs w:val="24"/>
+        </w:rPr>
+        <w:t>-</w:t>
+      </w:r>
+      <w:proofErr w:type="gramStart"/>
+      <w:r>
+        <w:rPr>
+          <w:b/>
+          <w:bCs/>
+          <w:szCs w:val="24"/>
+        </w:rPr>
+        <w:t xml:space="preserve">Main  </w:t>
+      </w:r>
+      <w:r>
+        <w:rPr>
+          <w:b/>
+          <w:bCs/>
+          <w:szCs w:val="24"/>
+        </w:rPr>
+        <w:t>Html</w:t>
+      </w:r>
+      <w:proofErr w:type="gramEnd"/>
+      <w:r>
+        <w:rPr>
+          <w:b/>
+          <w:bCs/>
+          <w:szCs w:val="24"/>
+        </w:rPr>
+        <w:t>:</w:t>
+      </w:r>
+    </w:p>
+    <w:p>
+      <w:pPr>
+        <w:rPr>
+          <w:sz w:val="28"/>
+          <w:szCs w:val="28"/>
+        </w:rPr>
+      </w:pPr>
+      <w:r>
+        <w:rPr>
+          <w:szCs w:val="24"/>
+        </w:rPr>
+        <w:t>This class contains the codes of Main page UI.</w:t>
+      </w:r>
+    </w:p>
+    <w:p>
+      <w:pPr>
+        <w:rPr>
+          <w:b/>
+          <w:bCs/>
+          <w:szCs w:val="24"/>
+        </w:rPr>
+      </w:pPr>
+      <w:r>
+        <w:rPr>
+          <w:b/>
+          <w:bCs/>
+          <w:szCs w:val="24"/>
+        </w:rPr>
+        <w:t>-</w:t>
+      </w:r>
+      <w:proofErr w:type="gramStart"/>
+      <w:r>
+        <w:rPr>
+          <w:b/>
+          <w:bCs/>
+          <w:szCs w:val="24"/>
+        </w:rPr>
+        <w:t>Main  TS</w:t>
+      </w:r>
+      <w:proofErr w:type="gramEnd"/>
+      <w:r>
+        <w:rPr>
+          <w:b/>
+          <w:bCs/>
+          <w:szCs w:val="24"/>
+        </w:rPr>
+        <w:t>:</w:t>
+      </w:r>
+    </w:p>
+    <w:p>
+      <w:pPr>
+        <w:rPr>
+          <w:szCs w:val="24"/>
+        </w:rPr>
+      </w:pPr>
+      <w:r>
+        <w:rPr>
+          <w:szCs w:val="24"/>
+        </w:rPr>
+        <w:t>This class is the main page and it enables to create a way to contact page and create survey page.</w:t>
+      </w:r>
+    </w:p>
+    <w:p>
+      <w:pPr>
+        <w:rPr>
+          <w:b/>
+          <w:bCs/>
+          <w:sz w:val="28"/>
+          <w:szCs w:val="28"/>
+        </w:rPr>
+      </w:pPr>
+      <w:r>
+        <w:rPr>
+          <w:b/>
+          <w:bCs/>
+          <w:sz w:val="28"/>
+          <w:szCs w:val="28"/>
+        </w:rPr>
+        <w:t xml:space="preserve">Class </w:t>
+      </w:r>
+      <w:proofErr w:type="spellStart"/>
+      <w:r>
+        <w:rPr>
+          <w:b/>
+          <w:bCs/>
+          <w:sz w:val="28"/>
+          <w:szCs w:val="28"/>
+        </w:rPr>
+        <w:t>MakeSurvey</w:t>
+      </w:r>
+      <w:proofErr w:type="spellEnd"/>
+      <w:r>
+        <w:rPr>
+          <w:b/>
+          <w:bCs/>
+          <w:sz w:val="28"/>
+          <w:szCs w:val="28"/>
+        </w:rPr>
+        <w:t>:</w:t>
+      </w:r>
+    </w:p>
+    <w:p>
+      <w:pPr>
+        <w:rPr>
+          <w:b/>
+          <w:bCs/>
+          <w:szCs w:val="24"/>
+        </w:rPr>
+      </w:pPr>
+      <w:r>
+        <w:rPr>
+          <w:b/>
+          <w:bCs/>
+          <w:szCs w:val="24"/>
+        </w:rPr>
+        <w:t>-</w:t>
+      </w:r>
+      <w:proofErr w:type="spellStart"/>
+      <w:proofErr w:type="gramStart"/>
+      <w:r>
+        <w:rPr>
+          <w:b/>
+          <w:bCs/>
+          <w:szCs w:val="24"/>
+        </w:rPr>
+        <w:t>MakeSurvey</w:t>
+      </w:r>
+      <w:proofErr w:type="spellEnd"/>
+      <w:r>
+        <w:rPr>
+          <w:b/>
+          <w:bCs/>
+          <w:szCs w:val="24"/>
+        </w:rPr>
+        <w:t xml:space="preserve">  </w:t>
+      </w:r>
+      <w:r>
+        <w:rPr>
+          <w:b/>
+          <w:bCs/>
+          <w:szCs w:val="24"/>
+        </w:rPr>
+        <w:t>Html</w:t>
+      </w:r>
+      <w:proofErr w:type="gramEnd"/>
+      <w:r>
+        <w:rPr>
+          <w:b/>
+          <w:bCs/>
+          <w:szCs w:val="24"/>
+        </w:rPr>
+        <w:t>:</w:t>
+      </w:r>
+    </w:p>
+    <w:p>
+      <w:pPr>
+        <w:rPr>
+          <w:sz w:val="28"/>
+          <w:szCs w:val="28"/>
+        </w:rPr>
+      </w:pPr>
+      <w:r>
+        <w:rPr>
+          <w:szCs w:val="24"/>
+        </w:rPr>
+        <w:t xml:space="preserve">This class contains the codes of </w:t>
+      </w:r>
+      <w:proofErr w:type="spellStart"/>
+      <w:r>
+        <w:rPr>
+          <w:szCs w:val="24"/>
+        </w:rPr>
+        <w:t>MakeSurvey</w:t>
+      </w:r>
+      <w:proofErr w:type="spellEnd"/>
+      <w:r>
+        <w:rPr>
+          <w:szCs w:val="24"/>
+        </w:rPr>
+        <w:t xml:space="preserve"> page UI.</w:t>
+      </w:r>
+    </w:p>
+    <w:p>
+      <w:pPr>
+        <w:rPr>
+          <w:b/>
+          <w:bCs/>
+          <w:szCs w:val="24"/>
+        </w:rPr>
+      </w:pPr>
+      <w:r>
+        <w:rPr>
+          <w:b/>
+          <w:bCs/>
+          <w:szCs w:val="24"/>
+        </w:rPr>
+        <w:t>-</w:t>
+      </w:r>
+      <w:proofErr w:type="spellStart"/>
+      <w:proofErr w:type="gramStart"/>
+      <w:r>
+        <w:rPr>
+          <w:b/>
+          <w:bCs/>
+          <w:szCs w:val="24"/>
+        </w:rPr>
+        <w:t>MakeSurvey</w:t>
+      </w:r>
+      <w:proofErr w:type="spellEnd"/>
+      <w:r>
+        <w:rPr>
+          <w:b/>
+          <w:bCs/>
+          <w:szCs w:val="24"/>
+        </w:rPr>
+        <w:t xml:space="preserve">  TS</w:t>
+      </w:r>
+      <w:proofErr w:type="gramEnd"/>
+      <w:r>
+        <w:rPr>
+          <w:b/>
+          <w:bCs/>
+          <w:szCs w:val="24"/>
+        </w:rPr>
+        <w:t>:</w:t>
+      </w:r>
+    </w:p>
+    <w:p>
+      <w:pPr>
+        <w:rPr>
+          <w:szCs w:val="24"/>
+        </w:rPr>
+      </w:pPr>
+      <w:r>
+        <w:rPr>
+          <w:szCs w:val="24"/>
+        </w:rPr>
+        <w:t>This class create a survey by user.</w:t>
+      </w:r>
+    </w:p>
+    <w:p>
+      <w:pPr>
+        <w:rPr>
+          <w:b/>
+          <w:bCs/>
+          <w:sz w:val="28"/>
+          <w:szCs w:val="28"/>
+        </w:rPr>
+      </w:pPr>
+      <w:r>
+        <w:rPr>
+          <w:b/>
+          <w:bCs/>
+          <w:sz w:val="28"/>
+          <w:szCs w:val="28"/>
+        </w:rPr>
+        <w:t xml:space="preserve">Class </w:t>
+      </w:r>
+      <w:r>
+        <w:rPr>
+          <w:b/>
+          <w:bCs/>
+          <w:sz w:val="28"/>
+          <w:szCs w:val="28"/>
+        </w:rPr>
+        <w:t>Profile</w:t>
+      </w:r>
+      <w:r>
+        <w:rPr>
+          <w:b/>
+          <w:bCs/>
+          <w:sz w:val="28"/>
+          <w:szCs w:val="28"/>
+        </w:rPr>
+        <w:t>:</w:t>
+      </w:r>
+    </w:p>
+    <w:p>
+      <w:pPr>
+        <w:rPr>
+          <w:b/>
+          <w:bCs/>
+          <w:szCs w:val="24"/>
+        </w:rPr>
+      </w:pPr>
+      <w:r>
+        <w:rPr>
+          <w:b/>
+          <w:bCs/>
+          <w:szCs w:val="24"/>
+        </w:rPr>
+        <w:t>-</w:t>
+      </w:r>
+      <w:proofErr w:type="gramStart"/>
+      <w:r>
+        <w:rPr>
+          <w:b/>
+          <w:bCs/>
+          <w:szCs w:val="24"/>
+        </w:rPr>
+        <w:t xml:space="preserve">Profile  </w:t>
+      </w:r>
+      <w:r>
+        <w:rPr>
+          <w:b/>
+          <w:bCs/>
+          <w:szCs w:val="24"/>
+        </w:rPr>
+        <w:t>Html</w:t>
+      </w:r>
+      <w:proofErr w:type="gramEnd"/>
+      <w:r>
+        <w:rPr>
+          <w:b/>
+          <w:bCs/>
+          <w:szCs w:val="24"/>
+        </w:rPr>
+        <w:t>:</w:t>
+      </w:r>
+    </w:p>
+    <w:p>
+      <w:pPr>
+        <w:rPr>
+          <w:sz w:val="28"/>
+          <w:szCs w:val="28"/>
+        </w:rPr>
+      </w:pPr>
+      <w:r>
+        <w:rPr>
+          <w:szCs w:val="24"/>
+        </w:rPr>
+        <w:t>This class contains the codes of Profile page UI.</w:t>
+      </w:r>
+    </w:p>
+    <w:p>
+      <w:pPr>
+        <w:rPr>
+          <w:b/>
+          <w:bCs/>
+          <w:szCs w:val="24"/>
+        </w:rPr>
+      </w:pPr>
+      <w:r>
+        <w:rPr>
+          <w:b/>
+          <w:bCs/>
+          <w:szCs w:val="24"/>
+        </w:rPr>
+        <w:t>-</w:t>
+      </w:r>
+      <w:proofErr w:type="gramStart"/>
+      <w:r>
+        <w:rPr>
+          <w:b/>
+          <w:bCs/>
+          <w:szCs w:val="24"/>
+        </w:rPr>
+        <w:t>Profile  TS</w:t>
+      </w:r>
+      <w:proofErr w:type="gramEnd"/>
+      <w:r>
+        <w:rPr>
+          <w:b/>
+          <w:bCs/>
+          <w:szCs w:val="24"/>
+        </w:rPr>
+        <w:t>:</w:t>
+      </w:r>
+    </w:p>
+    <w:p>
+      <w:pPr>
+        <w:rPr>
+          <w:szCs w:val="24"/>
+        </w:rPr>
+      </w:pPr>
+      <w:r>
+        <w:rPr>
+          <w:szCs w:val="24"/>
+        </w:rPr>
+        <w:t>This class controls the showing profile photo and user information from Firebase.</w:t>
+      </w:r>
+    </w:p>
+    <w:p>
+      <w:pPr>
+        <w:rPr>
+          <w:b/>
+          <w:bCs/>
+          <w:sz w:val="28"/>
+          <w:szCs w:val="28"/>
+        </w:rPr>
+      </w:pPr>
+      <w:r>
+        <w:rPr>
+          <w:b/>
+          <w:bCs/>
+          <w:sz w:val="28"/>
+          <w:szCs w:val="28"/>
+        </w:rPr>
+        <w:t xml:space="preserve">Class </w:t>
+      </w:r>
+      <w:r>
+        <w:rPr>
+          <w:b/>
+          <w:bCs/>
+          <w:sz w:val="28"/>
+          <w:szCs w:val="28"/>
+        </w:rPr>
+        <w:t>Register</w:t>
+      </w:r>
+      <w:r>
+        <w:rPr>
+          <w:b/>
+          <w:bCs/>
+          <w:sz w:val="28"/>
+          <w:szCs w:val="28"/>
+        </w:rPr>
+        <w:t>:</w:t>
+      </w:r>
+    </w:p>
+    <w:p>
+      <w:pPr>
+        <w:rPr>
+          <w:b/>
+          <w:bCs/>
+          <w:szCs w:val="24"/>
+        </w:rPr>
+      </w:pPr>
+      <w:r>
+        <w:rPr>
+          <w:b/>
+          <w:bCs/>
+          <w:szCs w:val="24"/>
+        </w:rPr>
+        <w:t>-</w:t>
+      </w:r>
+      <w:proofErr w:type="gramStart"/>
+      <w:r>
+        <w:rPr>
+          <w:b/>
+          <w:bCs/>
+          <w:szCs w:val="24"/>
+        </w:rPr>
+        <w:t xml:space="preserve">Register  </w:t>
+      </w:r>
+      <w:r>
+        <w:rPr>
+          <w:b/>
+          <w:bCs/>
+          <w:szCs w:val="24"/>
+        </w:rPr>
+        <w:t>Html</w:t>
+      </w:r>
+      <w:proofErr w:type="gramEnd"/>
+      <w:r>
+        <w:rPr>
+          <w:b/>
+          <w:bCs/>
+          <w:szCs w:val="24"/>
+        </w:rPr>
+        <w:t>:</w:t>
+      </w:r>
+    </w:p>
+    <w:p>
+      <w:pPr>
+        <w:rPr>
+          <w:sz w:val="28"/>
+          <w:szCs w:val="28"/>
+        </w:rPr>
+      </w:pPr>
+      <w:r>
+        <w:rPr>
+          <w:szCs w:val="24"/>
+        </w:rPr>
+        <w:t>This class contains the codes of Register page UI.</w:t>
+      </w:r>
+    </w:p>
+    <w:p>
+      <w:pPr>
+        <w:rPr>
+          <w:b/>
+          <w:bCs/>
+          <w:szCs w:val="24"/>
+        </w:rPr>
+      </w:pPr>
+      <w:r>
+        <w:rPr>
+          <w:b/>
+          <w:bCs/>
+          <w:szCs w:val="24"/>
+        </w:rPr>
+        <w:lastRenderedPageBreak/>
+        <w:t>-</w:t>
+      </w:r>
+      <w:proofErr w:type="gramStart"/>
+      <w:r>
+        <w:rPr>
+          <w:b/>
+          <w:bCs/>
+          <w:szCs w:val="24"/>
+        </w:rPr>
+        <w:t>Register  TS</w:t>
+      </w:r>
+      <w:proofErr w:type="gramEnd"/>
+      <w:r>
+        <w:rPr>
+          <w:b/>
+          <w:bCs/>
+          <w:szCs w:val="24"/>
+        </w:rPr>
+        <w:t>:</w:t>
+      </w:r>
+    </w:p>
+    <w:p>
+      <w:pPr>
+        <w:rPr>
+          <w:szCs w:val="24"/>
+        </w:rPr>
+      </w:pPr>
+      <w:r>
+        <w:rPr>
+          <w:szCs w:val="24"/>
+        </w:rPr>
+        <w:t>This class controls the registering to Survey4All the unregister user.</w:t>
+      </w:r>
+    </w:p>
+    <w:p>
+      <w:pPr>
+        <w:rPr>
+          <w:szCs w:val="24"/>
+        </w:rPr>
+      </w:pPr>
+    </w:p>
+    <w:p>
+      <w:pPr>
+        <w:rPr>
+          <w:szCs w:val="24"/>
+        </w:rPr>
+      </w:pPr>
+    </w:p>
+    <w:p>
+      <w:pPr>
+        <w:rPr>
+          <w:szCs w:val="24"/>
+        </w:rPr>
+      </w:pPr>
+    </w:p>
+    <w:p>
+      <w:pPr>
+        <w:rPr>
+          <w:b/>
+          <w:bCs/>
+          <w:sz w:val="28"/>
+          <w:szCs w:val="28"/>
+        </w:rPr>
+      </w:pPr>
+      <w:r>
+        <w:rPr>
+          <w:b/>
+          <w:bCs/>
+          <w:sz w:val="28"/>
+          <w:szCs w:val="28"/>
+        </w:rPr>
+        <w:t xml:space="preserve">Class </w:t>
+      </w:r>
+      <w:r>
+        <w:rPr>
+          <w:b/>
+          <w:bCs/>
+          <w:sz w:val="28"/>
+          <w:szCs w:val="28"/>
+        </w:rPr>
+        <w:t>Result</w:t>
+      </w:r>
+      <w:r>
+        <w:rPr>
+          <w:b/>
+          <w:bCs/>
+          <w:sz w:val="28"/>
+          <w:szCs w:val="28"/>
+        </w:rPr>
+        <w:t>:</w:t>
+      </w:r>
+    </w:p>
+    <w:p>
+      <w:pPr>
+        <w:rPr>
+          <w:b/>
+          <w:bCs/>
+          <w:szCs w:val="24"/>
+        </w:rPr>
+      </w:pPr>
+      <w:r>
+        <w:rPr>
+          <w:b/>
+          <w:bCs/>
+          <w:szCs w:val="24"/>
+        </w:rPr>
+        <w:t>-</w:t>
+      </w:r>
+      <w:proofErr w:type="gramStart"/>
+      <w:r>
+        <w:rPr>
+          <w:b/>
+          <w:bCs/>
+          <w:szCs w:val="24"/>
+        </w:rPr>
+        <w:t xml:space="preserve">Result  </w:t>
+      </w:r>
+      <w:r>
+        <w:rPr>
+          <w:b/>
+          <w:bCs/>
+          <w:szCs w:val="24"/>
+        </w:rPr>
+        <w:t>Html</w:t>
+      </w:r>
+      <w:proofErr w:type="gramEnd"/>
+      <w:r>
+        <w:rPr>
+          <w:b/>
+          <w:bCs/>
+          <w:szCs w:val="24"/>
+        </w:rPr>
+        <w:t>:</w:t>
+      </w:r>
+    </w:p>
+    <w:p>
+      <w:pPr>
+        <w:rPr>
+          <w:sz w:val="28"/>
+          <w:szCs w:val="28"/>
+        </w:rPr>
+      </w:pPr>
+      <w:r>
+        <w:rPr>
+          <w:szCs w:val="24"/>
+        </w:rPr>
+        <w:t xml:space="preserve">This class contains the codes of Result page UI and survey </w:t>
+      </w:r>
+      <w:proofErr w:type="spellStart"/>
+      <w:r>
+        <w:rPr>
+          <w:szCs w:val="24"/>
+        </w:rPr>
+        <w:t>statictics</w:t>
+      </w:r>
+      <w:proofErr w:type="spellEnd"/>
+      <w:r>
+        <w:rPr>
+          <w:szCs w:val="24"/>
+        </w:rPr>
+        <w:t xml:space="preserve"> graph.</w:t>
+      </w:r>
+    </w:p>
+    <w:p>
+      <w:pPr>
+        <w:rPr>
+          <w:b/>
+          <w:bCs/>
+          <w:szCs w:val="24"/>
+        </w:rPr>
+      </w:pPr>
+      <w:r>
+        <w:rPr>
+          <w:b/>
+          <w:bCs/>
+          <w:szCs w:val="24"/>
+        </w:rPr>
+        <w:t>-</w:t>
+      </w:r>
+      <w:proofErr w:type="gramStart"/>
+      <w:r>
+        <w:rPr>
+          <w:b/>
+          <w:bCs/>
+          <w:szCs w:val="24"/>
+        </w:rPr>
+        <w:t>Result  TS</w:t>
+      </w:r>
+      <w:proofErr w:type="gramEnd"/>
+      <w:r>
+        <w:rPr>
+          <w:b/>
+          <w:bCs/>
+          <w:szCs w:val="24"/>
+        </w:rPr>
+        <w:t>:</w:t>
+      </w:r>
+    </w:p>
+    <w:p>
+      <w:pPr>
+        <w:rPr>
+          <w:szCs w:val="24"/>
+        </w:rPr>
+      </w:pPr>
+      <w:r>
+        <w:rPr>
+          <w:szCs w:val="24"/>
+        </w:rPr>
+        <w:t xml:space="preserve">This class controls the survey </w:t>
+      </w:r>
+      <w:proofErr w:type="spellStart"/>
+      <w:r>
+        <w:rPr>
+          <w:szCs w:val="24"/>
+        </w:rPr>
+        <w:t>statictics</w:t>
+      </w:r>
+      <w:proofErr w:type="spellEnd"/>
+      <w:r>
+        <w:rPr>
+          <w:szCs w:val="24"/>
+        </w:rPr>
+        <w:t xml:space="preserve"> function.</w:t>
+      </w:r>
+    </w:p>
+    <w:p>
+      <w:pPr>
+        <w:rPr>
+          <w:b/>
+          <w:bCs/>
+          <w:sz w:val="28"/>
+          <w:szCs w:val="28"/>
+        </w:rPr>
+      </w:pPr>
+      <w:r>
+        <w:rPr>
+          <w:b/>
+          <w:bCs/>
+          <w:sz w:val="28"/>
+          <w:szCs w:val="28"/>
+        </w:rPr>
+        <w:t xml:space="preserve">Class </w:t>
+      </w:r>
+      <w:proofErr w:type="spellStart"/>
+      <w:r>
+        <w:rPr>
+          <w:b/>
+          <w:bCs/>
+          <w:sz w:val="28"/>
+          <w:szCs w:val="28"/>
+        </w:rPr>
+        <w:t>ViewSurvey</w:t>
+      </w:r>
+      <w:proofErr w:type="spellEnd"/>
+      <w:r>
+        <w:rPr>
+          <w:b/>
+          <w:bCs/>
+          <w:sz w:val="28"/>
+          <w:szCs w:val="28"/>
+        </w:rPr>
+        <w:t>:</w:t>
+      </w:r>
+    </w:p>
+    <w:p>
+      <w:pPr>
+        <w:rPr>
+          <w:b/>
+          <w:bCs/>
+          <w:szCs w:val="24"/>
+        </w:rPr>
+      </w:pPr>
+      <w:r>
+        <w:rPr>
+          <w:b/>
+          <w:bCs/>
+          <w:szCs w:val="24"/>
+        </w:rPr>
+        <w:t>-</w:t>
+      </w:r>
+      <w:proofErr w:type="spellStart"/>
+      <w:proofErr w:type="gramStart"/>
+      <w:r>
+        <w:rPr>
+          <w:b/>
+          <w:bCs/>
+          <w:szCs w:val="24"/>
+        </w:rPr>
+        <w:t>ViewSurvey</w:t>
+      </w:r>
+      <w:proofErr w:type="spellEnd"/>
+      <w:r>
+        <w:rPr>
+          <w:b/>
+          <w:bCs/>
+          <w:szCs w:val="24"/>
+        </w:rPr>
+        <w:t xml:space="preserve">  </w:t>
+      </w:r>
+      <w:r>
+        <w:rPr>
+          <w:b/>
+          <w:bCs/>
+          <w:szCs w:val="24"/>
+        </w:rPr>
+        <w:t>Html</w:t>
+      </w:r>
+      <w:proofErr w:type="gramEnd"/>
+      <w:r>
+        <w:rPr>
+          <w:b/>
+          <w:bCs/>
+          <w:szCs w:val="24"/>
+        </w:rPr>
+        <w:t>:</w:t>
+      </w:r>
+    </w:p>
+    <w:p>
+      <w:pPr>
+        <w:rPr>
+          <w:sz w:val="28"/>
+          <w:szCs w:val="28"/>
+        </w:rPr>
+      </w:pPr>
+      <w:r>
+        <w:rPr>
+          <w:szCs w:val="24"/>
+        </w:rPr>
+        <w:t>This class views surveys of user.</w:t>
+      </w:r>
+    </w:p>
+    <w:p>
+      <w:pPr>
+        <w:rPr>
+          <w:b/>
+          <w:bCs/>
+          <w:szCs w:val="24"/>
+        </w:rPr>
+      </w:pPr>
+      <w:r>
+        <w:rPr>
+          <w:b/>
+          <w:bCs/>
+          <w:szCs w:val="24"/>
+        </w:rPr>
+        <w:t>-</w:t>
+      </w:r>
+      <w:proofErr w:type="spellStart"/>
+      <w:proofErr w:type="gramStart"/>
+      <w:r>
+        <w:rPr>
+          <w:b/>
+          <w:bCs/>
+          <w:szCs w:val="24"/>
+        </w:rPr>
+        <w:t>ViewSurvey</w:t>
+      </w:r>
+      <w:proofErr w:type="spellEnd"/>
+      <w:r>
+        <w:rPr>
+          <w:b/>
+          <w:bCs/>
+          <w:szCs w:val="24"/>
+        </w:rPr>
+        <w:t xml:space="preserve">  TS</w:t>
+      </w:r>
+      <w:proofErr w:type="gramEnd"/>
+      <w:r>
+        <w:rPr>
+          <w:b/>
+          <w:bCs/>
+          <w:szCs w:val="24"/>
+        </w:rPr>
+        <w:t>:</w:t>
+      </w:r>
+    </w:p>
+    <w:p>
+      <w:pPr>
+        <w:rPr>
+          <w:szCs w:val="24"/>
+        </w:rPr>
+      </w:pPr>
+      <w:r>
+        <w:rPr>
+          <w:szCs w:val="24"/>
+        </w:rPr>
+        <w:t>This class controls the viewing the surveys.</w:t>
+      </w:r>
+    </w:p>
+    <w:p>
+      <w:pPr>
+        <w:rPr>
+          <w:b/>
+          <w:bCs/>
+          <w:sz w:val="28"/>
+          <w:szCs w:val="28"/>
+        </w:rPr>
+      </w:pPr>
+      <w:r>
+        <w:rPr>
+          <w:b/>
+          <w:bCs/>
+          <w:sz w:val="28"/>
+          <w:szCs w:val="28"/>
+        </w:rPr>
+        <w:t xml:space="preserve">Class </w:t>
+      </w:r>
+      <w:r>
+        <w:rPr>
+          <w:b/>
+          <w:bCs/>
+          <w:sz w:val="28"/>
+          <w:szCs w:val="28"/>
+        </w:rPr>
+        <w:t>Uploads</w:t>
+      </w:r>
+      <w:r>
+        <w:rPr>
+          <w:b/>
+          <w:bCs/>
+          <w:sz w:val="28"/>
+          <w:szCs w:val="28"/>
+        </w:rPr>
+        <w:t>:</w:t>
+      </w:r>
+    </w:p>
+    <w:p>
+      <w:pPr>
+        <w:rPr>
+          <w:b/>
+          <w:bCs/>
+          <w:szCs w:val="24"/>
+        </w:rPr>
+      </w:pPr>
+      <w:r>
+        <w:rPr>
+          <w:b/>
+          <w:bCs/>
+          <w:szCs w:val="24"/>
+        </w:rPr>
+        <w:t>Upload TS:</w:t>
+      </w:r>
+    </w:p>
+    <w:p>
+      <w:pPr>
+        <w:rPr>
+          <w:szCs w:val="24"/>
+        </w:rPr>
+      </w:pPr>
+      <w:r>
+        <w:rPr>
+          <w:szCs w:val="24"/>
+        </w:rPr>
+        <w:t xml:space="preserve">This class create the upload form including name image </w:t>
+      </w:r>
+      <w:proofErr w:type="spellStart"/>
+      <w:r>
+        <w:rPr>
+          <w:szCs w:val="24"/>
+        </w:rPr>
+        <w:t>url</w:t>
+      </w:r>
+      <w:proofErr w:type="spellEnd"/>
+      <w:r>
+        <w:rPr>
+          <w:szCs w:val="24"/>
+        </w:rPr>
+        <w:t xml:space="preserve"> when the image uploading to Firebase.</w:t>
+      </w:r>
+    </w:p>
+    <w:p>
+      <w:pPr>
+        <w:rPr>
+          <w:szCs w:val="24"/>
+        </w:rPr>
+      </w:pPr>
+    </w:p>
+    <w:p>
+      <w:pPr>
+        <w:rPr>
+          <w:szCs w:val="24"/>
+        </w:rPr>
+      </w:pPr>
     </w:p>
     <w:p/>
     <w:sectPr>
-      <w:footerReference w:type="default" r:id="rId14"/>
-      <w:footerReference w:type="first" r:id="rId15"/>
+      <w:footerReference w:type="default" r:id="rId16"/>
+      <w:footerReference w:type="first" r:id="rId17"/>
       <w:pgSz w:w="11906" w:h="16838"/>
       <w:pgMar w:top="1135" w:right="1417" w:bottom="1417" w:left="1417" w:header="708" w:footer="708" w:gutter="0"/>
       <w:pgNumType w:start="1"/>
@@ -3047,8 +4937,33 @@
 </w:document>
 </file>
 
+<file path=word/endnotes.xml><?xml version="1.0" encoding="utf-8"?>
+<w:endnotes xmlns:wpc="http://schemas.microsoft.com/office/word/2010/wordprocessingCanvas" xmlns:cx="http://schemas.microsoft.com/office/drawing/2014/chartex" xmlns:cx1="http://schemas.microsoft.com/office/drawing/2015/9/8/chartex" xmlns:cx2="http://schemas.microsoft.com/office/drawing/2015/10/21/chartex" xmlns:cx3="http://schemas.microsoft.com/office/drawing/2016/5/9/chartex" xmlns:cx4="http://schemas.microsoft.com/office/drawing/2016/5/10/chartex" xmlns:cx5="http://schemas.microsoft.com/office/drawing/2016/5/11/chartex" xmlns:cx6="http://schemas.microsoft.com/office/drawing/2016/5/12/chartex" xmlns:cx7="http://schemas.microsoft.com/office/drawing/2016/5/13/chartex" xmlns:cx8="http://schemas.microsoft.com/office/drawing/2016/5/14/chartex" xmlns:mc="http://schemas.openxmlformats.org/markup-compatibility/2006" xmlns:aink="http://schemas.microsoft.com/office/drawing/2016/ink" xmlns:am3d="http://schemas.microsoft.com/office/drawing/2017/model3d" xmlns:o="urn:schemas-microsoft-com:office:office" xmlns:r="http://schemas.openxmlformats.org/officeDocument/2006/relationships" xmlns:m="http://schemas.openxmlformats.org/officeDocument/2006/math" xmlns:v="urn:schemas-microsoft-com:vml" xmlns:wp14="http://schemas.microsoft.com/office/word/2010/wordprocessingDrawing" xmlns:wp="http://schemas.openxmlformats.org/drawingml/2006/wordprocessingDrawing" xmlns:w10="urn:schemas-microsoft-com:office:word" xmlns:w="http://schemas.openxmlformats.org/wordprocessingml/2006/main" xmlns:w14="http://schemas.microsoft.com/office/word/2010/wordml" xmlns:w15="http://schemas.microsoft.com/office/word/2012/wordml" xmlns:w16cid="http://schemas.microsoft.com/office/word/2016/wordml/cid" xmlns:w16se="http://schemas.microsoft.com/office/word/2015/wordml/symex" xmlns:wpg="http://schemas.microsoft.com/office/word/2010/wordprocessingGroup" xmlns:wpi="http://schemas.microsoft.com/office/word/2010/wordprocessingInk" xmlns:wne="http://schemas.microsoft.com/office/word/2006/wordml" xmlns:wps="http://schemas.microsoft.com/office/word/2010/wordprocessingShape" mc:Ignorable="w14 w15 w16se w16cid wp14">
+  <w:endnote w:type="separator" w:id="-1">
+    <w:p>
+      <w:pPr>
+        <w:spacing w:after="0" w:line="240" w:lineRule="auto"/>
+      </w:pPr>
+      <w:r>
+        <w:separator/>
+      </w:r>
+    </w:p>
+  </w:endnote>
+  <w:endnote w:type="continuationSeparator" w:id="0">
+    <w:p>
+      <w:pPr>
+        <w:spacing w:after="0" w:line="240" w:lineRule="auto"/>
+      </w:pPr>
+      <w:r>
+        <w:continuationSeparator/>
+      </w:r>
+    </w:p>
+  </w:endnote>
+</w:endnotes>
+</file>
+
 <file path=word/footer1.xml><?xml version="1.0" encoding="utf-8"?>
-<w:ftr xmlns:wpc="http://schemas.microsoft.com/office/word/2010/wordprocessingCanvas" xmlns:cx="http://schemas.microsoft.com/office/drawing/2014/chartex" xmlns:mc="http://schemas.openxmlformats.org/markup-compatibility/2006" xmlns:o="urn:schemas-microsoft-com:office:office" xmlns:r="http://schemas.openxmlformats.org/officeDocument/2006/relationships" xmlns:m="http://schemas.openxmlformats.org/officeDocument/2006/math" xmlns:v="urn:schemas-microsoft-com:vml" xmlns:wp14="http://schemas.microsoft.com/office/word/2010/wordprocessingDrawing" xmlns:wp="http://schemas.openxmlformats.org/drawingml/2006/wordprocessingDrawing" xmlns:w10="urn:schemas-microsoft-com:office:word" xmlns:w="http://schemas.openxmlformats.org/wordprocessingml/2006/main" xmlns:w14="http://schemas.microsoft.com/office/word/2010/wordml" xmlns:w15="http://schemas.microsoft.com/office/word/2012/wordml" xmlns:w16se="http://schemas.microsoft.com/office/word/2015/wordml/symex" xmlns:wpg="http://schemas.microsoft.com/office/word/2010/wordprocessingGroup" xmlns:wpi="http://schemas.microsoft.com/office/word/2010/wordprocessingInk" xmlns:wne="http://schemas.microsoft.com/office/word/2006/wordml" xmlns:wps="http://schemas.microsoft.com/office/word/2010/wordprocessingShape" mc:Ignorable="w14 w15 w16se wp14">
+<w:ftr xmlns:wpc="http://schemas.microsoft.com/office/word/2010/wordprocessingCanvas" xmlns:cx="http://schemas.microsoft.com/office/drawing/2014/chartex" xmlns:cx1="http://schemas.microsoft.com/office/drawing/2015/9/8/chartex" xmlns:cx2="http://schemas.microsoft.com/office/drawing/2015/10/21/chartex" xmlns:cx3="http://schemas.microsoft.com/office/drawing/2016/5/9/chartex" xmlns:cx4="http://schemas.microsoft.com/office/drawing/2016/5/10/chartex" xmlns:cx5="http://schemas.microsoft.com/office/drawing/2016/5/11/chartex" xmlns:cx6="http://schemas.microsoft.com/office/drawing/2016/5/12/chartex" xmlns:cx7="http://schemas.microsoft.com/office/drawing/2016/5/13/chartex" xmlns:cx8="http://schemas.microsoft.com/office/drawing/2016/5/14/chartex" xmlns:mc="http://schemas.openxmlformats.org/markup-compatibility/2006" xmlns:aink="http://schemas.microsoft.com/office/drawing/2016/ink" xmlns:am3d="http://schemas.microsoft.com/office/drawing/2017/model3d" xmlns:o="urn:schemas-microsoft-com:office:office" xmlns:r="http://schemas.openxmlformats.org/officeDocument/2006/relationships" xmlns:m="http://schemas.openxmlformats.org/officeDocument/2006/math" xmlns:v="urn:schemas-microsoft-com:vml" xmlns:wp14="http://schemas.microsoft.com/office/word/2010/wordprocessingDrawing" xmlns:wp="http://schemas.openxmlformats.org/drawingml/2006/wordprocessingDrawing" xmlns:w10="urn:schemas-microsoft-com:office:word" xmlns:w="http://schemas.openxmlformats.org/wordprocessingml/2006/main" xmlns:w14="http://schemas.microsoft.com/office/word/2010/wordml" xmlns:w15="http://schemas.microsoft.com/office/word/2012/wordml" xmlns:w16cid="http://schemas.microsoft.com/office/word/2016/wordml/cid" xmlns:w16se="http://schemas.microsoft.com/office/word/2015/wordml/symex" xmlns:wpg="http://schemas.microsoft.com/office/word/2010/wordprocessingGroup" xmlns:wpi="http://schemas.microsoft.com/office/word/2010/wordprocessingInk" xmlns:wne="http://schemas.microsoft.com/office/word/2006/wordml" xmlns:wps="http://schemas.microsoft.com/office/word/2010/wordprocessingShape" mc:Ignorable="w14 w15 w16se w16cid wp14">
   <w:p>
     <w:pPr>
       <w:pStyle w:val="AltBilgi"/>
@@ -3059,7 +4974,7 @@
 </file>
 
 <file path=word/footer2.xml><?xml version="1.0" encoding="utf-8"?>
-<w:ftr xmlns:wpc="http://schemas.microsoft.com/office/word/2010/wordprocessingCanvas" xmlns:cx="http://schemas.microsoft.com/office/drawing/2014/chartex" xmlns:mc="http://schemas.openxmlformats.org/markup-compatibility/2006" xmlns:o="urn:schemas-microsoft-com:office:office" xmlns:r="http://schemas.openxmlformats.org/officeDocument/2006/relationships" xmlns:m="http://schemas.openxmlformats.org/officeDocument/2006/math" xmlns:v="urn:schemas-microsoft-com:vml" xmlns:wp14="http://schemas.microsoft.com/office/word/2010/wordprocessingDrawing" xmlns:wp="http://schemas.openxmlformats.org/drawingml/2006/wordprocessingDrawing" xmlns:w10="urn:schemas-microsoft-com:office:word" xmlns:w="http://schemas.openxmlformats.org/wordprocessingml/2006/main" xmlns:w14="http://schemas.microsoft.com/office/word/2010/wordml" xmlns:w15="http://schemas.microsoft.com/office/word/2012/wordml" xmlns:w16se="http://schemas.microsoft.com/office/word/2015/wordml/symex" xmlns:wpg="http://schemas.microsoft.com/office/word/2010/wordprocessingGroup" xmlns:wpi="http://schemas.microsoft.com/office/word/2010/wordprocessingInk" xmlns:wne="http://schemas.microsoft.com/office/word/2006/wordml" xmlns:wps="http://schemas.microsoft.com/office/word/2010/wordprocessingShape" mc:Ignorable="w14 w15 w16se wp14">
+<w:ftr xmlns:wpc="http://schemas.microsoft.com/office/word/2010/wordprocessingCanvas" xmlns:cx="http://schemas.microsoft.com/office/drawing/2014/chartex" xmlns:cx1="http://schemas.microsoft.com/office/drawing/2015/9/8/chartex" xmlns:cx2="http://schemas.microsoft.com/office/drawing/2015/10/21/chartex" xmlns:cx3="http://schemas.microsoft.com/office/drawing/2016/5/9/chartex" xmlns:cx4="http://schemas.microsoft.com/office/drawing/2016/5/10/chartex" xmlns:cx5="http://schemas.microsoft.com/office/drawing/2016/5/11/chartex" xmlns:cx6="http://schemas.microsoft.com/office/drawing/2016/5/12/chartex" xmlns:cx7="http://schemas.microsoft.com/office/drawing/2016/5/13/chartex" xmlns:cx8="http://schemas.microsoft.com/office/drawing/2016/5/14/chartex" xmlns:mc="http://schemas.openxmlformats.org/markup-compatibility/2006" xmlns:aink="http://schemas.microsoft.com/office/drawing/2016/ink" xmlns:am3d="http://schemas.microsoft.com/office/drawing/2017/model3d" xmlns:o="urn:schemas-microsoft-com:office:office" xmlns:r="http://schemas.openxmlformats.org/officeDocument/2006/relationships" xmlns:m="http://schemas.openxmlformats.org/officeDocument/2006/math" xmlns:v="urn:schemas-microsoft-com:vml" xmlns:wp14="http://schemas.microsoft.com/office/word/2010/wordprocessingDrawing" xmlns:wp="http://schemas.openxmlformats.org/drawingml/2006/wordprocessingDrawing" xmlns:w10="urn:schemas-microsoft-com:office:word" xmlns:w="http://schemas.openxmlformats.org/wordprocessingml/2006/main" xmlns:w14="http://schemas.microsoft.com/office/word/2010/wordml" xmlns:w15="http://schemas.microsoft.com/office/word/2012/wordml" xmlns:w16cid="http://schemas.microsoft.com/office/word/2016/wordml/cid" xmlns:w16se="http://schemas.microsoft.com/office/word/2015/wordml/symex" xmlns:wpg="http://schemas.microsoft.com/office/word/2010/wordprocessingGroup" xmlns:wpi="http://schemas.microsoft.com/office/word/2010/wordprocessingInk" xmlns:wne="http://schemas.microsoft.com/office/word/2006/wordml" xmlns:wps="http://schemas.microsoft.com/office/word/2010/wordprocessingShape" mc:Ignorable="w14 w15 w16se w16cid wp14">
   <w:p>
     <w:pPr>
       <w:pStyle w:val="AltBilgi"/>
@@ -3091,7 +5006,7 @@
 </file>
 
 <file path=word/footer3.xml><?xml version="1.0" encoding="utf-8"?>
-<w:ftr xmlns:wpc="http://schemas.microsoft.com/office/word/2010/wordprocessingCanvas" xmlns:cx="http://schemas.microsoft.com/office/drawing/2014/chartex" xmlns:mc="http://schemas.openxmlformats.org/markup-compatibility/2006" xmlns:o="urn:schemas-microsoft-com:office:office" xmlns:r="http://schemas.openxmlformats.org/officeDocument/2006/relationships" xmlns:m="http://schemas.openxmlformats.org/officeDocument/2006/math" xmlns:v="urn:schemas-microsoft-com:vml" xmlns:wp14="http://schemas.microsoft.com/office/word/2010/wordprocessingDrawing" xmlns:wp="http://schemas.openxmlformats.org/drawingml/2006/wordprocessingDrawing" xmlns:w10="urn:schemas-microsoft-com:office:word" xmlns:w="http://schemas.openxmlformats.org/wordprocessingml/2006/main" xmlns:w14="http://schemas.microsoft.com/office/word/2010/wordml" xmlns:w15="http://schemas.microsoft.com/office/word/2012/wordml" xmlns:w16se="http://schemas.microsoft.com/office/word/2015/wordml/symex" xmlns:wpg="http://schemas.microsoft.com/office/word/2010/wordprocessingGroup" xmlns:wpi="http://schemas.microsoft.com/office/word/2010/wordprocessingInk" xmlns:wne="http://schemas.microsoft.com/office/word/2006/wordml" xmlns:wps="http://schemas.microsoft.com/office/word/2010/wordprocessingShape" mc:Ignorable="w14 w15 w16se wp14">
+<w:ftr xmlns:wpc="http://schemas.microsoft.com/office/word/2010/wordprocessingCanvas" xmlns:cx="http://schemas.microsoft.com/office/drawing/2014/chartex" xmlns:cx1="http://schemas.microsoft.com/office/drawing/2015/9/8/chartex" xmlns:cx2="http://schemas.microsoft.com/office/drawing/2015/10/21/chartex" xmlns:cx3="http://schemas.microsoft.com/office/drawing/2016/5/9/chartex" xmlns:cx4="http://schemas.microsoft.com/office/drawing/2016/5/10/chartex" xmlns:cx5="http://schemas.microsoft.com/office/drawing/2016/5/11/chartex" xmlns:cx6="http://schemas.microsoft.com/office/drawing/2016/5/12/chartex" xmlns:cx7="http://schemas.microsoft.com/office/drawing/2016/5/13/chartex" xmlns:cx8="http://schemas.microsoft.com/office/drawing/2016/5/14/chartex" xmlns:mc="http://schemas.openxmlformats.org/markup-compatibility/2006" xmlns:aink="http://schemas.microsoft.com/office/drawing/2016/ink" xmlns:am3d="http://schemas.microsoft.com/office/drawing/2017/model3d" xmlns:o="urn:schemas-microsoft-com:office:office" xmlns:r="http://schemas.openxmlformats.org/officeDocument/2006/relationships" xmlns:m="http://schemas.openxmlformats.org/officeDocument/2006/math" xmlns:v="urn:schemas-microsoft-com:vml" xmlns:wp14="http://schemas.microsoft.com/office/word/2010/wordprocessingDrawing" xmlns:wp="http://schemas.openxmlformats.org/drawingml/2006/wordprocessingDrawing" xmlns:w10="urn:schemas-microsoft-com:office:word" xmlns:w="http://schemas.openxmlformats.org/wordprocessingml/2006/main" xmlns:w14="http://schemas.microsoft.com/office/word/2010/wordml" xmlns:w15="http://schemas.microsoft.com/office/word/2012/wordml" xmlns:w16cid="http://schemas.microsoft.com/office/word/2016/wordml/cid" xmlns:w16se="http://schemas.microsoft.com/office/word/2015/wordml/symex" xmlns:wpg="http://schemas.microsoft.com/office/word/2010/wordprocessingGroup" xmlns:wpi="http://schemas.microsoft.com/office/word/2010/wordprocessingInk" xmlns:wne="http://schemas.microsoft.com/office/word/2006/wordml" xmlns:wps="http://schemas.microsoft.com/office/word/2010/wordprocessingShape" mc:Ignorable="w14 w15 w16se w16cid wp14">
   <w:p>
     <w:pPr>
       <w:pStyle w:val="AltBilgi"/>
@@ -3123,7 +5038,7 @@
 </file>
 
 <file path=word/footer4.xml><?xml version="1.0" encoding="utf-8"?>
-<w:ftr xmlns:wpc="http://schemas.microsoft.com/office/word/2010/wordprocessingCanvas" xmlns:cx="http://schemas.microsoft.com/office/drawing/2014/chartex" xmlns:mc="http://schemas.openxmlformats.org/markup-compatibility/2006" xmlns:o="urn:schemas-microsoft-com:office:office" xmlns:r="http://schemas.openxmlformats.org/officeDocument/2006/relationships" xmlns:m="http://schemas.openxmlformats.org/officeDocument/2006/math" xmlns:v="urn:schemas-microsoft-com:vml" xmlns:wp14="http://schemas.microsoft.com/office/word/2010/wordprocessingDrawing" xmlns:wp="http://schemas.openxmlformats.org/drawingml/2006/wordprocessingDrawing" xmlns:w10="urn:schemas-microsoft-com:office:word" xmlns:w="http://schemas.openxmlformats.org/wordprocessingml/2006/main" xmlns:w14="http://schemas.microsoft.com/office/word/2010/wordml" xmlns:w15="http://schemas.microsoft.com/office/word/2012/wordml" xmlns:w16se="http://schemas.microsoft.com/office/word/2015/wordml/symex" xmlns:wpg="http://schemas.microsoft.com/office/word/2010/wordprocessingGroup" xmlns:wpi="http://schemas.microsoft.com/office/word/2010/wordprocessingInk" xmlns:wne="http://schemas.microsoft.com/office/word/2006/wordml" xmlns:wps="http://schemas.microsoft.com/office/word/2010/wordprocessingShape" mc:Ignorable="w14 w15 w16se wp14">
+<w:ftr xmlns:wpc="http://schemas.microsoft.com/office/word/2010/wordprocessingCanvas" xmlns:cx="http://schemas.microsoft.com/office/drawing/2014/chartex" xmlns:cx1="http://schemas.microsoft.com/office/drawing/2015/9/8/chartex" xmlns:cx2="http://schemas.microsoft.com/office/drawing/2015/10/21/chartex" xmlns:cx3="http://schemas.microsoft.com/office/drawing/2016/5/9/chartex" xmlns:cx4="http://schemas.microsoft.com/office/drawing/2016/5/10/chartex" xmlns:cx5="http://schemas.microsoft.com/office/drawing/2016/5/11/chartex" xmlns:cx6="http://schemas.microsoft.com/office/drawing/2016/5/12/chartex" xmlns:cx7="http://schemas.microsoft.com/office/drawing/2016/5/13/chartex" xmlns:cx8="http://schemas.microsoft.com/office/drawing/2016/5/14/chartex" xmlns:mc="http://schemas.openxmlformats.org/markup-compatibility/2006" xmlns:aink="http://schemas.microsoft.com/office/drawing/2016/ink" xmlns:am3d="http://schemas.microsoft.com/office/drawing/2017/model3d" xmlns:o="urn:schemas-microsoft-com:office:office" xmlns:r="http://schemas.openxmlformats.org/officeDocument/2006/relationships" xmlns:m="http://schemas.openxmlformats.org/officeDocument/2006/math" xmlns:v="urn:schemas-microsoft-com:vml" xmlns:wp14="http://schemas.microsoft.com/office/word/2010/wordprocessingDrawing" xmlns:wp="http://schemas.openxmlformats.org/drawingml/2006/wordprocessingDrawing" xmlns:w10="urn:schemas-microsoft-com:office:word" xmlns:w="http://schemas.openxmlformats.org/wordprocessingml/2006/main" xmlns:w14="http://schemas.microsoft.com/office/word/2010/wordml" xmlns:w15="http://schemas.microsoft.com/office/word/2012/wordml" xmlns:w16cid="http://schemas.microsoft.com/office/word/2016/wordml/cid" xmlns:w16se="http://schemas.microsoft.com/office/word/2015/wordml/symex" xmlns:wpg="http://schemas.microsoft.com/office/word/2010/wordprocessingGroup" xmlns:wpi="http://schemas.microsoft.com/office/word/2010/wordprocessingInk" xmlns:wne="http://schemas.microsoft.com/office/word/2006/wordml" xmlns:wps="http://schemas.microsoft.com/office/word/2010/wordprocessingShape" mc:Ignorable="w14 w15 w16se w16cid wp14">
   <w:p>
     <w:pPr>
       <w:pStyle w:val="AltBilgi"/>
@@ -3132,8 +5047,33 @@
 </w:ftr>
 </file>
 
+<file path=word/footnotes.xml><?xml version="1.0" encoding="utf-8"?>
+<w:footnotes xmlns:wpc="http://schemas.microsoft.com/office/word/2010/wordprocessingCanvas" xmlns:cx="http://schemas.microsoft.com/office/drawing/2014/chartex" xmlns:cx1="http://schemas.microsoft.com/office/drawing/2015/9/8/chartex" xmlns:cx2="http://schemas.microsoft.com/office/drawing/2015/10/21/chartex" xmlns:cx3="http://schemas.microsoft.com/office/drawing/2016/5/9/chartex" xmlns:cx4="http://schemas.microsoft.com/office/drawing/2016/5/10/chartex" xmlns:cx5="http://schemas.microsoft.com/office/drawing/2016/5/11/chartex" xmlns:cx6="http://schemas.microsoft.com/office/drawing/2016/5/12/chartex" xmlns:cx7="http://schemas.microsoft.com/office/drawing/2016/5/13/chartex" xmlns:cx8="http://schemas.microsoft.com/office/drawing/2016/5/14/chartex" xmlns:mc="http://schemas.openxmlformats.org/markup-compatibility/2006" xmlns:aink="http://schemas.microsoft.com/office/drawing/2016/ink" xmlns:am3d="http://schemas.microsoft.com/office/drawing/2017/model3d" xmlns:o="urn:schemas-microsoft-com:office:office" xmlns:r="http://schemas.openxmlformats.org/officeDocument/2006/relationships" xmlns:m="http://schemas.openxmlformats.org/officeDocument/2006/math" xmlns:v="urn:schemas-microsoft-com:vml" xmlns:wp14="http://schemas.microsoft.com/office/word/2010/wordprocessingDrawing" xmlns:wp="http://schemas.openxmlformats.org/drawingml/2006/wordprocessingDrawing" xmlns:w10="urn:schemas-microsoft-com:office:word" xmlns:w="http://schemas.openxmlformats.org/wordprocessingml/2006/main" xmlns:w14="http://schemas.microsoft.com/office/word/2010/wordml" xmlns:w15="http://schemas.microsoft.com/office/word/2012/wordml" xmlns:w16cid="http://schemas.microsoft.com/office/word/2016/wordml/cid" xmlns:w16se="http://schemas.microsoft.com/office/word/2015/wordml/symex" xmlns:wpg="http://schemas.microsoft.com/office/word/2010/wordprocessingGroup" xmlns:wpi="http://schemas.microsoft.com/office/word/2010/wordprocessingInk" xmlns:wne="http://schemas.microsoft.com/office/word/2006/wordml" xmlns:wps="http://schemas.microsoft.com/office/word/2010/wordprocessingShape" mc:Ignorable="w14 w15 w16se w16cid wp14">
+  <w:footnote w:type="separator" w:id="-1">
+    <w:p>
+      <w:pPr>
+        <w:spacing w:after="0" w:line="240" w:lineRule="auto"/>
+      </w:pPr>
+      <w:r>
+        <w:separator/>
+      </w:r>
+    </w:p>
+  </w:footnote>
+  <w:footnote w:type="continuationSeparator" w:id="0">
+    <w:p>
+      <w:pPr>
+        <w:spacing w:after="0" w:line="240" w:lineRule="auto"/>
+      </w:pPr>
+      <w:r>
+        <w:continuationSeparator/>
+      </w:r>
+    </w:p>
+  </w:footnote>
+</w:footnotes>
+</file>
+
 <file path=word/header1.xml><?xml version="1.0" encoding="utf-8"?>
-<w:hdr xmlns:wpc="http://schemas.microsoft.com/office/word/2010/wordprocessingCanvas" xmlns:cx="http://schemas.microsoft.com/office/drawing/2014/chartex" xmlns:mc="http://schemas.openxmlformats.org/markup-compatibility/2006" xmlns:o="urn:schemas-microsoft-com:office:office" xmlns:r="http://schemas.openxmlformats.org/officeDocument/2006/relationships" xmlns:m="http://schemas.openxmlformats.org/officeDocument/2006/math" xmlns:v="urn:schemas-microsoft-com:vml" xmlns:wp14="http://schemas.microsoft.com/office/word/2010/wordprocessingDrawing" xmlns:wp="http://schemas.openxmlformats.org/drawingml/2006/wordprocessingDrawing" xmlns:w10="urn:schemas-microsoft-com:office:word" xmlns:w="http://schemas.openxmlformats.org/wordprocessingml/2006/main" xmlns:w14="http://schemas.microsoft.com/office/word/2010/wordml" xmlns:w15="http://schemas.microsoft.com/office/word/2012/wordml" xmlns:w16se="http://schemas.microsoft.com/office/word/2015/wordml/symex" xmlns:wpg="http://schemas.microsoft.com/office/word/2010/wordprocessingGroup" xmlns:wpi="http://schemas.microsoft.com/office/word/2010/wordprocessingInk" xmlns:wne="http://schemas.microsoft.com/office/word/2006/wordml" xmlns:wps="http://schemas.microsoft.com/office/word/2010/wordprocessingShape" mc:Ignorable="w14 w15 w16se wp14">
+<w:hdr xmlns:wpc="http://schemas.microsoft.com/office/word/2010/wordprocessingCanvas" xmlns:cx="http://schemas.microsoft.com/office/drawing/2014/chartex" xmlns:cx1="http://schemas.microsoft.com/office/drawing/2015/9/8/chartex" xmlns:cx2="http://schemas.microsoft.com/office/drawing/2015/10/21/chartex" xmlns:cx3="http://schemas.microsoft.com/office/drawing/2016/5/9/chartex" xmlns:cx4="http://schemas.microsoft.com/office/drawing/2016/5/10/chartex" xmlns:cx5="http://schemas.microsoft.com/office/drawing/2016/5/11/chartex" xmlns:cx6="http://schemas.microsoft.com/office/drawing/2016/5/12/chartex" xmlns:cx7="http://schemas.microsoft.com/office/drawing/2016/5/13/chartex" xmlns:cx8="http://schemas.microsoft.com/office/drawing/2016/5/14/chartex" xmlns:mc="http://schemas.openxmlformats.org/markup-compatibility/2006" xmlns:aink="http://schemas.microsoft.com/office/drawing/2016/ink" xmlns:am3d="http://schemas.microsoft.com/office/drawing/2017/model3d" xmlns:o="urn:schemas-microsoft-com:office:office" xmlns:r="http://schemas.openxmlformats.org/officeDocument/2006/relationships" xmlns:m="http://schemas.openxmlformats.org/officeDocument/2006/math" xmlns:v="urn:schemas-microsoft-com:vml" xmlns:wp14="http://schemas.microsoft.com/office/word/2010/wordprocessingDrawing" xmlns:wp="http://schemas.openxmlformats.org/drawingml/2006/wordprocessingDrawing" xmlns:w10="urn:schemas-microsoft-com:office:word" xmlns:w="http://schemas.openxmlformats.org/wordprocessingml/2006/main" xmlns:w14="http://schemas.microsoft.com/office/word/2010/wordml" xmlns:w15="http://schemas.microsoft.com/office/word/2012/wordml" xmlns:w16cid="http://schemas.microsoft.com/office/word/2016/wordml/cid" xmlns:w16se="http://schemas.microsoft.com/office/word/2015/wordml/symex" xmlns:wpg="http://schemas.microsoft.com/office/word/2010/wordprocessingGroup" xmlns:wpi="http://schemas.microsoft.com/office/word/2010/wordprocessingInk" xmlns:wne="http://schemas.microsoft.com/office/word/2006/wordml" xmlns:wps="http://schemas.microsoft.com/office/word/2010/wordprocessingShape" mc:Ignorable="w14 w15 w16se w16cid wp14">
   <w:p>
     <w:pPr>
       <w:pStyle w:val="stBilgi"/>
@@ -3152,7 +5092,7 @@
 </file>
 
 <file path=word/numbering.xml><?xml version="1.0" encoding="utf-8"?>
-<w:numbering xmlns:wpc="http://schemas.microsoft.com/office/word/2010/wordprocessingCanvas" xmlns:cx="http://schemas.microsoft.com/office/drawing/2014/chartex" xmlns:mc="http://schemas.openxmlformats.org/markup-compatibility/2006" xmlns:o="urn:schemas-microsoft-com:office:office" xmlns:r="http://schemas.openxmlformats.org/officeDocument/2006/relationships" xmlns:m="http://schemas.openxmlformats.org/officeDocument/2006/math" xmlns:v="urn:schemas-microsoft-com:vml" xmlns:wp14="http://schemas.microsoft.com/office/word/2010/wordprocessingDrawing" xmlns:wp="http://schemas.openxmlformats.org/drawingml/2006/wordprocessingDrawing" xmlns:w10="urn:schemas-microsoft-com:office:word" xmlns:w="http://schemas.openxmlformats.org/wordprocessingml/2006/main" xmlns:w14="http://schemas.microsoft.com/office/word/2010/wordml" xmlns:w15="http://schemas.microsoft.com/office/word/2012/wordml" xmlns:w16se="http://schemas.microsoft.com/office/word/2015/wordml/symex" xmlns:wpg="http://schemas.microsoft.com/office/word/2010/wordprocessingGroup" xmlns:wpi="http://schemas.microsoft.com/office/word/2010/wordprocessingInk" xmlns:wne="http://schemas.microsoft.com/office/word/2006/wordml" xmlns:wps="http://schemas.microsoft.com/office/word/2010/wordprocessingShape" mc:Ignorable="w14 w15 w16se wp14">
+<w:numbering xmlns:wpc="http://schemas.microsoft.com/office/word/2010/wordprocessingCanvas" xmlns:cx="http://schemas.microsoft.com/office/drawing/2014/chartex" xmlns:cx1="http://schemas.microsoft.com/office/drawing/2015/9/8/chartex" xmlns:cx2="http://schemas.microsoft.com/office/drawing/2015/10/21/chartex" xmlns:cx3="http://schemas.microsoft.com/office/drawing/2016/5/9/chartex" xmlns:cx4="http://schemas.microsoft.com/office/drawing/2016/5/10/chartex" xmlns:cx5="http://schemas.microsoft.com/office/drawing/2016/5/11/chartex" xmlns:cx6="http://schemas.microsoft.com/office/drawing/2016/5/12/chartex" xmlns:cx7="http://schemas.microsoft.com/office/drawing/2016/5/13/chartex" xmlns:cx8="http://schemas.microsoft.com/office/drawing/2016/5/14/chartex" xmlns:mc="http://schemas.openxmlformats.org/markup-compatibility/2006" xmlns:aink="http://schemas.microsoft.com/office/drawing/2016/ink" xmlns:am3d="http://schemas.microsoft.com/office/drawing/2017/model3d" xmlns:o="urn:schemas-microsoft-com:office:office" xmlns:r="http://schemas.openxmlformats.org/officeDocument/2006/relationships" xmlns:m="http://schemas.openxmlformats.org/officeDocument/2006/math" xmlns:v="urn:schemas-microsoft-com:vml" xmlns:wp14="http://schemas.microsoft.com/office/word/2010/wordprocessingDrawing" xmlns:wp="http://schemas.openxmlformats.org/drawingml/2006/wordprocessingDrawing" xmlns:w10="urn:schemas-microsoft-com:office:word" xmlns:w="http://schemas.openxmlformats.org/wordprocessingml/2006/main" xmlns:w14="http://schemas.microsoft.com/office/word/2010/wordml" xmlns:w15="http://schemas.microsoft.com/office/word/2012/wordml" xmlns:w16cid="http://schemas.microsoft.com/office/word/2016/wordml/cid" xmlns:w16se="http://schemas.microsoft.com/office/word/2015/wordml/symex" xmlns:wpg="http://schemas.microsoft.com/office/word/2010/wordprocessingGroup" xmlns:wpi="http://schemas.microsoft.com/office/word/2010/wordprocessingInk" xmlns:wne="http://schemas.microsoft.com/office/word/2006/wordml" xmlns:wps="http://schemas.microsoft.com/office/word/2010/wordprocessingShape" mc:Ignorable="w14 w15 w16se w16cid wp14">
   <w:abstractNum w:abstractNumId="0" w15:restartNumberingAfterBreak="0">
     <w:nsid w:val="16D87FE8"/>
     <w:multiLevelType w:val="multilevel"/>
@@ -3859,7 +5799,7 @@
 </file>
 
 <file path=word/styles.xml><?xml version="1.0" encoding="utf-8"?>
-<w:styles xmlns:mc="http://schemas.openxmlformats.org/markup-compatibility/2006" xmlns:r="http://schemas.openxmlformats.org/officeDocument/2006/relationships" xmlns:w="http://schemas.openxmlformats.org/wordprocessingml/2006/main" xmlns:w14="http://schemas.microsoft.com/office/word/2010/wordml" xmlns:w15="http://schemas.microsoft.com/office/word/2012/wordml" xmlns:w16se="http://schemas.microsoft.com/office/word/2015/wordml/symex" mc:Ignorable="w14 w15 w16se">
+<w:styles xmlns:mc="http://schemas.openxmlformats.org/markup-compatibility/2006" xmlns:r="http://schemas.openxmlformats.org/officeDocument/2006/relationships" xmlns:w="http://schemas.openxmlformats.org/wordprocessingml/2006/main" xmlns:w14="http://schemas.microsoft.com/office/word/2010/wordml" xmlns:w15="http://schemas.microsoft.com/office/word/2012/wordml" xmlns:w16cid="http://schemas.microsoft.com/office/word/2016/wordml/cid" xmlns:w16se="http://schemas.microsoft.com/office/word/2015/wordml/symex" mc:Ignorable="w14 w15 w16se w16cid">
   <w:docDefaults>
     <w:rPrDefault>
       <w:rPr>
@@ -3875,7 +5815,7 @@
       </w:pPr>
     </w:pPrDefault>
   </w:docDefaults>
-  <w:latentStyles w:defLockedState="0" w:defUIPriority="99" w:defSemiHidden="0" w:defUnhideWhenUsed="0" w:defQFormat="0" w:count="371">
+  <w:latentStyles w:defLockedState="0" w:defUIPriority="99" w:defSemiHidden="0" w:defUnhideWhenUsed="0" w:defQFormat="0" w:count="376">
     <w:lsdException w:name="Normal" w:uiPriority="0" w:qFormat="1"/>
     <w:lsdException w:name="heading 1" w:uiPriority="9" w:qFormat="1"/>
     <w:lsdException w:name="heading 2" w:semiHidden="1" w:uiPriority="9" w:unhideWhenUsed="1" w:qFormat="1"/>
@@ -3981,7 +5921,6 @@
     <w:lsdException w:name="HTML Sample" w:semiHidden="1" w:unhideWhenUsed="1"/>
     <w:lsdException w:name="HTML Typewriter" w:semiHidden="1" w:unhideWhenUsed="1"/>
     <w:lsdException w:name="HTML Variable" w:semiHidden="1" w:unhideWhenUsed="1"/>
-    <w:lsdException w:name="Normal Table" w:semiHidden="1" w:unhideWhenUsed="1"/>
     <w:lsdException w:name="annotation subject" w:semiHidden="1" w:unhideWhenUsed="1"/>
     <w:lsdException w:name="No List" w:semiHidden="1" w:unhideWhenUsed="1"/>
     <w:lsdException w:name="Outline List 1" w:semiHidden="1" w:unhideWhenUsed="1"/>
@@ -4024,11 +5963,8 @@
     <w:lsdException w:name="Table Contemporary" w:semiHidden="1" w:unhideWhenUsed="1"/>
     <w:lsdException w:name="Table Elegant" w:semiHidden="1" w:unhideWhenUsed="1"/>
     <w:lsdException w:name="Table Professional" w:semiHidden="1" w:unhideWhenUsed="1"/>
-    <w:lsdException w:name="Table Subtle 1" w:semiHidden="1" w:unhideWhenUsed="1"/>
     <w:lsdException w:name="Table Subtle 2" w:semiHidden="1" w:unhideWhenUsed="1"/>
     <w:lsdException w:name="Table Web 1" w:semiHidden="1" w:unhideWhenUsed="1"/>
-    <w:lsdException w:name="Table Web 2" w:semiHidden="1" w:unhideWhenUsed="1"/>
-    <w:lsdException w:name="Table Web 3" w:semiHidden="1" w:unhideWhenUsed="1"/>
     <w:lsdException w:name="Balloon Text" w:semiHidden="1" w:unhideWhenUsed="1"/>
     <w:lsdException w:name="Table Grid" w:uiPriority="39"/>
     <w:lsdException w:name="Table Theme" w:semiHidden="1" w:unhideWhenUsed="1"/>
@@ -4247,6 +6183,11 @@
     <w:lsdException w:name="List Table 5 Dark Accent 6" w:uiPriority="50"/>
     <w:lsdException w:name="List Table 6 Colorful Accent 6" w:uiPriority="51"/>
     <w:lsdException w:name="List Table 7 Colorful Accent 6" w:uiPriority="52"/>
+    <w:lsdException w:name="Mention" w:semiHidden="1" w:unhideWhenUsed="1"/>
+    <w:lsdException w:name="Smart Hyperlink" w:semiHidden="1" w:unhideWhenUsed="1"/>
+    <w:lsdException w:name="Hashtag" w:semiHidden="1" w:unhideWhenUsed="1"/>
+    <w:lsdException w:name="Unresolved Mention" w:semiHidden="1" w:unhideWhenUsed="1"/>
+    <w:lsdException w:name="Smart Link" w:semiHidden="1" w:unhideWhenUsed="1"/>
   </w:latentStyles>
   <w:style w:type="paragraph" w:default="1" w:styleId="Normal">
     <w:name w:val="Normal"/>

</xml_diff>